<commit_message>
Updates for Week #3
</commit_message>
<xml_diff>
--- a/Controlled Docs/ShipIT CS633 Term Project Group 6-CI List.docx
+++ b/Controlled Docs/ShipIT CS633 Term Project Group 6-CI List.docx
@@ -117,7 +117,13 @@
         <w:rPr>
           <w:b/>
         </w:rPr>
-        <w:t>List of Configuration Items—Version 1</w:t>
+        <w:t xml:space="preserve">List </w:t>
+      </w:r>
+      <w:r>
+        <w:rPr>
+          <w:b/>
+        </w:rPr>
+        <w:t>of Configuration Items—Version 2</w:t>
       </w:r>
       <w:r>
         <w:br/>
@@ -256,7 +262,7 @@
         <w:gridCol w:w="440"/>
         <w:gridCol w:w="3195"/>
         <w:gridCol w:w="914"/>
-        <w:gridCol w:w="1360"/>
+        <w:gridCol w:w="1346"/>
         <w:gridCol w:w="1166"/>
         <w:gridCol w:w="1206"/>
       </w:tblGrid>
@@ -277,6 +283,7 @@
                 <w:rFonts w:cstheme="minorHAnsi"/>
               </w:rPr>
             </w:pPr>
+            <w:bookmarkStart w:id="0" w:name="_GoBack"/>
             <w:r>
               <w:rPr>
                 <w:rFonts w:cstheme="minorHAnsi"/>
@@ -465,7 +472,7 @@
               <w:rPr>
                 <w:rFonts w:cstheme="minorHAnsi"/>
               </w:rPr>
-              <w:t>1</w:t>
+              <w:t>2</w:t>
             </w:r>
             <w:r>
               <w:rPr>
@@ -498,7 +505,7 @@
               <w:rPr>
                 <w:rFonts w:cstheme="minorHAnsi"/>
               </w:rPr>
-              <w:t>24-JAN-2017</w:t>
+              <w:t>05-Feb-2017</w:t>
             </w:r>
           </w:p>
         </w:tc>
@@ -548,6 +555,12 @@
                 <w:rFonts w:cstheme="minorHAnsi"/>
               </w:rPr>
             </w:pPr>
+            <w:r>
+              <w:rPr>
+                <w:rFonts w:cstheme="minorHAnsi"/>
+              </w:rPr>
+              <w:t>GIT</w:t>
+            </w:r>
           </w:p>
         </w:tc>
       </w:tr>
@@ -621,7 +634,7 @@
               <w:rPr>
                 <w:rFonts w:cstheme="minorHAnsi"/>
               </w:rPr>
-              <w:t>1</w:t>
+              <w:t>2</w:t>
             </w:r>
             <w:r>
               <w:rPr>
@@ -654,7 +667,7 @@
               <w:rPr>
                 <w:rFonts w:cstheme="minorHAnsi"/>
               </w:rPr>
-              <w:t>24-JAN-2017</w:t>
+              <w:t>05-Feb-2017</w:t>
             </w:r>
           </w:p>
         </w:tc>
@@ -704,6 +717,12 @@
                 <w:rFonts w:cstheme="minorHAnsi"/>
               </w:rPr>
             </w:pPr>
+            <w:r>
+              <w:rPr>
+                <w:rFonts w:cstheme="minorHAnsi"/>
+              </w:rPr>
+              <w:t>GIT</w:t>
+            </w:r>
           </w:p>
         </w:tc>
       </w:tr>
@@ -753,8 +772,22 @@
               <w:rPr>
                 <w:rFonts w:cstheme="minorHAnsi"/>
               </w:rPr>
-              <w:t>Use cases</w:t>
-            </w:r>
+              <w:t xml:space="preserve">Use </w:t>
+            </w:r>
+            <w:proofErr w:type="spellStart"/>
+            <w:r>
+              <w:rPr>
+                <w:rFonts w:cstheme="minorHAnsi"/>
+              </w:rPr>
+              <w:t>cases</w:t>
+            </w:r>
+            <w:r>
+              <w:rPr>
+                <w:rFonts w:cstheme="minorHAnsi"/>
+              </w:rPr>
+              <w:t>x</w:t>
+            </w:r>
+            <w:proofErr w:type="spellEnd"/>
           </w:p>
         </w:tc>
         <w:tc>
@@ -908,6 +941,12 @@
                 <w:rFonts w:cstheme="minorHAnsi"/>
               </w:rPr>
             </w:pPr>
+            <w:r>
+              <w:rPr>
+                <w:rFonts w:cstheme="minorHAnsi"/>
+              </w:rPr>
+              <w:t>1.0</w:t>
+            </w:r>
           </w:p>
         </w:tc>
         <w:tc>
@@ -929,6 +968,12 @@
                 <w:rFonts w:cstheme="minorHAnsi"/>
               </w:rPr>
             </w:pPr>
+            <w:r>
+              <w:rPr>
+                <w:rFonts w:cstheme="minorHAnsi"/>
+              </w:rPr>
+              <w:t>05-Feb-2017</w:t>
+            </w:r>
           </w:p>
         </w:tc>
         <w:tc>
@@ -950,6 +995,12 @@
                 <w:rFonts w:cstheme="minorHAnsi"/>
               </w:rPr>
             </w:pPr>
+            <w:r>
+              <w:rPr>
+                <w:rFonts w:cstheme="minorHAnsi"/>
+              </w:rPr>
+              <w:t>Carolina T.</w:t>
+            </w:r>
           </w:p>
         </w:tc>
         <w:tc>
@@ -971,6 +1022,12 @@
                 <w:rFonts w:cstheme="minorHAnsi"/>
               </w:rPr>
             </w:pPr>
+            <w:r>
+              <w:rPr>
+                <w:rFonts w:cstheme="minorHAnsi"/>
+              </w:rPr>
+              <w:t>GIT</w:t>
+            </w:r>
           </w:p>
         </w:tc>
       </w:tr>
@@ -1047,7 +1104,7 @@
               <w:rPr>
                 <w:rFonts w:cstheme="minorHAnsi"/>
               </w:rPr>
-              <w:t>1</w:t>
+              <w:t>2</w:t>
             </w:r>
           </w:p>
         </w:tc>
@@ -1074,7 +1131,25 @@
               <w:rPr>
                 <w:rFonts w:cstheme="minorHAnsi"/>
               </w:rPr>
-              <w:t>06-FEB-2017</w:t>
+              <w:t>0</w:t>
+            </w:r>
+            <w:r>
+              <w:rPr>
+                <w:rFonts w:cstheme="minorHAnsi"/>
+              </w:rPr>
+              <w:t>5</w:t>
+            </w:r>
+            <w:r>
+              <w:rPr>
+                <w:rFonts w:cstheme="minorHAnsi"/>
+              </w:rPr>
+              <w:t>-Feb</w:t>
+            </w:r>
+            <w:r>
+              <w:rPr>
+                <w:rFonts w:cstheme="minorHAnsi"/>
+              </w:rPr>
+              <w:t>-2017</w:t>
             </w:r>
           </w:p>
         </w:tc>
@@ -1124,6 +1199,12 @@
                 <w:rFonts w:cstheme="minorHAnsi"/>
               </w:rPr>
             </w:pPr>
+            <w:r>
+              <w:rPr>
+                <w:rFonts w:cstheme="minorHAnsi"/>
+              </w:rPr>
+              <w:t>GIT</w:t>
+            </w:r>
           </w:p>
         </w:tc>
       </w:tr>
@@ -1464,7 +1545,13 @@
               <w:rPr>
                 <w:rFonts w:cstheme="minorHAnsi"/>
               </w:rPr>
-              <w:t>0.1</w:t>
+              <w:t>0.</w:t>
+            </w:r>
+            <w:r>
+              <w:rPr>
+                <w:rFonts w:cstheme="minorHAnsi"/>
+              </w:rPr>
+              <w:t>2</w:t>
             </w:r>
           </w:p>
         </w:tc>
@@ -1497,15 +1584,19 @@
               <w:rPr>
                 <w:rFonts w:cstheme="minorHAnsi"/>
               </w:rPr>
-              <w:t>1</w:t>
-            </w:r>
-            <w:bookmarkStart w:id="0" w:name="_GoBack"/>
-            <w:bookmarkEnd w:id="0"/>
-            <w:r>
-              <w:rPr>
-                <w:rFonts w:cstheme="minorHAnsi"/>
-              </w:rPr>
-              <w:t>-FEB-2017</w:t>
+              <w:t>5</w:t>
+            </w:r>
+            <w:r>
+              <w:rPr>
+                <w:rFonts w:cstheme="minorHAnsi"/>
+              </w:rPr>
+              <w:t>-Feb</w:t>
+            </w:r>
+            <w:r>
+              <w:rPr>
+                <w:rFonts w:cstheme="minorHAnsi"/>
+              </w:rPr>
+              <w:t>-2017</w:t>
             </w:r>
           </w:p>
         </w:tc>
@@ -1529,10 +1620,10 @@
               </w:rPr>
             </w:pPr>
             <w:r>
-              <w:rPr>
-                <w:rFonts w:cstheme="minorHAnsi"/>
-              </w:rPr>
-              <w:t>Steven H.</w:t>
+              <w:t>Alicia G</w:t>
+            </w:r>
+            <w:r>
+              <w:t>.</w:t>
             </w:r>
           </w:p>
         </w:tc>
@@ -1555,6 +1646,12 @@
                 <w:rFonts w:cstheme="minorHAnsi"/>
               </w:rPr>
             </w:pPr>
+            <w:r>
+              <w:rPr>
+                <w:rFonts w:cstheme="minorHAnsi"/>
+              </w:rPr>
+              <w:t>GIT</w:t>
+            </w:r>
           </w:p>
         </w:tc>
       </w:tr>
@@ -1627,6 +1724,12 @@
                 <w:rFonts w:cstheme="minorHAnsi"/>
               </w:rPr>
             </w:pPr>
+            <w:r>
+              <w:rPr>
+                <w:rFonts w:cstheme="minorHAnsi"/>
+              </w:rPr>
+              <w:t>0.1</w:t>
+            </w:r>
           </w:p>
         </w:tc>
         <w:tc>
@@ -1648,6 +1751,12 @@
                 <w:rFonts w:cstheme="minorHAnsi"/>
               </w:rPr>
             </w:pPr>
+            <w:r>
+              <w:rPr>
+                <w:rFonts w:cstheme="minorHAnsi"/>
+              </w:rPr>
+              <w:t>05-Feb-2017</w:t>
+            </w:r>
           </w:p>
         </w:tc>
         <w:tc>
@@ -1669,6 +1778,20 @@
                 <w:rFonts w:cstheme="minorHAnsi"/>
               </w:rPr>
             </w:pPr>
+            <w:proofErr w:type="spellStart"/>
+            <w:r>
+              <w:rPr>
+                <w:rFonts w:cstheme="minorHAnsi"/>
+              </w:rPr>
+              <w:t>Eunjou</w:t>
+            </w:r>
+            <w:proofErr w:type="spellEnd"/>
+            <w:r>
+              <w:rPr>
+                <w:rFonts w:cstheme="minorHAnsi"/>
+              </w:rPr>
+              <w:t xml:space="preserve"> K.</w:t>
+            </w:r>
           </w:p>
         </w:tc>
         <w:tc>
@@ -1690,6 +1813,12 @@
                 <w:rFonts w:cstheme="minorHAnsi"/>
               </w:rPr>
             </w:pPr>
+            <w:r>
+              <w:rPr>
+                <w:rFonts w:cstheme="minorHAnsi"/>
+              </w:rPr>
+              <w:t>GIT</w:t>
+            </w:r>
           </w:p>
         </w:tc>
       </w:tr>
@@ -1898,7 +2027,13 @@
               <w:rPr>
                 <w:rFonts w:cstheme="minorHAnsi"/>
               </w:rPr>
-              <w:t>0.2</w:t>
+              <w:t>0.</w:t>
+            </w:r>
+            <w:r>
+              <w:rPr>
+                <w:rFonts w:cstheme="minorHAnsi"/>
+              </w:rPr>
+              <w:t>3</w:t>
             </w:r>
           </w:p>
         </w:tc>
@@ -1925,7 +2060,7 @@
               <w:rPr>
                 <w:rFonts w:cstheme="minorHAnsi"/>
               </w:rPr>
-              <w:t>24-JAN-2017</w:t>
+              <w:t>06-Feb-2017</w:t>
             </w:r>
           </w:p>
         </w:tc>
@@ -1975,6 +2110,12 @@
                 <w:rFonts w:cstheme="minorHAnsi"/>
               </w:rPr>
             </w:pPr>
+            <w:r>
+              <w:rPr>
+                <w:rFonts w:cstheme="minorHAnsi"/>
+              </w:rPr>
+              <w:t>GIT</w:t>
+            </w:r>
           </w:p>
         </w:tc>
       </w:tr>
@@ -2075,13 +2216,13 @@
               <w:rPr>
                 <w:rFonts w:cstheme="minorHAnsi"/>
               </w:rPr>
-              <w:t>24</w:t>
-            </w:r>
-            <w:r>
-              <w:rPr>
-                <w:rFonts w:cstheme="minorHAnsi"/>
-              </w:rPr>
-              <w:t>-JAN-2017</w:t>
+              <w:t>24-Jan</w:t>
+            </w:r>
+            <w:r>
+              <w:rPr>
+                <w:rFonts w:cstheme="minorHAnsi"/>
+              </w:rPr>
+              <w:t>-2017</w:t>
             </w:r>
           </w:p>
         </w:tc>
@@ -2131,9 +2272,175 @@
                 <w:rFonts w:cstheme="minorHAnsi"/>
               </w:rPr>
             </w:pPr>
+            <w:r>
+              <w:rPr>
+                <w:rFonts w:cstheme="minorHAnsi"/>
+              </w:rPr>
+              <w:t>GIT</w:t>
+            </w:r>
           </w:p>
         </w:tc>
       </w:tr>
+      <w:tr>
+        <w:trPr>
+          <w:cnfStyle w:val="000000100000" w:firstRow="0" w:lastRow="0" w:firstColumn="0" w:lastColumn="0" w:oddVBand="0" w:evenVBand="0" w:oddHBand="1" w:evenHBand="0" w:firstRowFirstColumn="0" w:firstRowLastColumn="0" w:lastRowFirstColumn="0" w:lastRowLastColumn="0"/>
+        </w:trPr>
+        <w:tc>
+          <w:tcPr>
+            <w:cnfStyle w:val="001000000000" w:firstRow="0" w:lastRow="0" w:firstColumn="1" w:lastColumn="0" w:oddVBand="0" w:evenVBand="0" w:oddHBand="0" w:evenHBand="0" w:firstRowFirstColumn="0" w:firstRowLastColumn="0" w:lastRowFirstColumn="0" w:lastRowLastColumn="0"/>
+            <w:tcW w:w="0" w:type="auto"/>
+            <w:vAlign w:val="center"/>
+          </w:tcPr>
+          <w:p>
+            <w:pPr>
+              <w:pStyle w:val="Normal1"/>
+              <w:spacing w:after="0"/>
+              <w:rPr>
+                <w:rFonts w:cstheme="minorHAnsi"/>
+                <w:b w:val="0"/>
+              </w:rPr>
+            </w:pPr>
+            <w:r>
+              <w:rPr>
+                <w:rFonts w:cstheme="minorHAnsi"/>
+                <w:b w:val="0"/>
+              </w:rPr>
+              <w:t>13</w:t>
+            </w:r>
+          </w:p>
+        </w:tc>
+        <w:tc>
+          <w:tcPr>
+            <w:cnfStyle w:val="000010000000" w:firstRow="0" w:lastRow="0" w:firstColumn="0" w:lastColumn="0" w:oddVBand="1" w:evenVBand="0" w:oddHBand="0" w:evenHBand="0" w:firstRowFirstColumn="0" w:firstRowLastColumn="0" w:lastRowFirstColumn="0" w:lastRowLastColumn="0"/>
+            <w:tcW w:w="0" w:type="auto"/>
+            <w:vAlign w:val="center"/>
+          </w:tcPr>
+          <w:p>
+            <w:pPr>
+              <w:pStyle w:val="Normal1"/>
+              <w:spacing w:after="0"/>
+              <w:rPr>
+                <w:rFonts w:cstheme="minorHAnsi"/>
+              </w:rPr>
+            </w:pPr>
+            <w:r>
+              <w:rPr>
+                <w:rFonts w:cstheme="minorHAnsi"/>
+              </w:rPr>
+              <w:t>RASCI Chart</w:t>
+            </w:r>
+          </w:p>
+        </w:tc>
+        <w:tc>
+          <w:tcPr>
+            <w:tcW w:w="0" w:type="auto"/>
+            <w:vAlign w:val="center"/>
+          </w:tcPr>
+          <w:p>
+            <w:pPr>
+              <w:pStyle w:val="Bullet1"/>
+              <w:numPr>
+                <w:ilvl w:val="0"/>
+                <w:numId w:val="0"/>
+              </w:numPr>
+              <w:spacing w:after="0"/>
+              <w:jc w:val="center"/>
+              <w:cnfStyle w:val="000000100000" w:firstRow="0" w:lastRow="0" w:firstColumn="0" w:lastColumn="0" w:oddVBand="0" w:evenVBand="0" w:oddHBand="1" w:evenHBand="0" w:firstRowFirstColumn="0" w:firstRowLastColumn="0" w:lastRowFirstColumn="0" w:lastRowLastColumn="0"/>
+              <w:rPr>
+                <w:rFonts w:cstheme="minorHAnsi"/>
+              </w:rPr>
+            </w:pPr>
+            <w:r>
+              <w:rPr>
+                <w:rFonts w:cstheme="minorHAnsi"/>
+              </w:rPr>
+              <w:t>0.1</w:t>
+            </w:r>
+          </w:p>
+        </w:tc>
+        <w:tc>
+          <w:tcPr>
+            <w:cnfStyle w:val="000010000000" w:firstRow="0" w:lastRow="0" w:firstColumn="0" w:lastColumn="0" w:oddVBand="1" w:evenVBand="0" w:oddHBand="0" w:evenHBand="0" w:firstRowFirstColumn="0" w:firstRowLastColumn="0" w:lastRowFirstColumn="0" w:lastRowLastColumn="0"/>
+            <w:tcW w:w="0" w:type="auto"/>
+            <w:vAlign w:val="center"/>
+          </w:tcPr>
+          <w:p>
+            <w:pPr>
+              <w:pStyle w:val="Bullet1"/>
+              <w:numPr>
+                <w:ilvl w:val="0"/>
+                <w:numId w:val="0"/>
+              </w:numPr>
+              <w:spacing w:after="0"/>
+              <w:jc w:val="center"/>
+              <w:rPr>
+                <w:rFonts w:cstheme="minorHAnsi"/>
+              </w:rPr>
+            </w:pPr>
+            <w:r>
+              <w:rPr>
+                <w:rFonts w:cstheme="minorHAnsi"/>
+              </w:rPr>
+              <w:t>05-Feb-2017</w:t>
+            </w:r>
+          </w:p>
+        </w:tc>
+        <w:tc>
+          <w:tcPr>
+            <w:tcW w:w="0" w:type="auto"/>
+            <w:vAlign w:val="center"/>
+          </w:tcPr>
+          <w:p>
+            <w:pPr>
+              <w:pStyle w:val="Bullet1"/>
+              <w:numPr>
+                <w:ilvl w:val="0"/>
+                <w:numId w:val="0"/>
+              </w:numPr>
+              <w:spacing w:after="0"/>
+              <w:jc w:val="center"/>
+              <w:cnfStyle w:val="000000100000" w:firstRow="0" w:lastRow="0" w:firstColumn="0" w:lastColumn="0" w:oddVBand="0" w:evenVBand="0" w:oddHBand="1" w:evenHBand="0" w:firstRowFirstColumn="0" w:firstRowLastColumn="0" w:lastRowFirstColumn="0" w:lastRowLastColumn="0"/>
+              <w:rPr>
+                <w:rFonts w:cstheme="minorHAnsi"/>
+              </w:rPr>
+            </w:pPr>
+            <w:r>
+              <w:rPr>
+                <w:rFonts w:cstheme="minorHAnsi"/>
+              </w:rPr>
+              <w:t>Steven H.</w:t>
+            </w:r>
+          </w:p>
+        </w:tc>
+        <w:tc>
+          <w:tcPr>
+            <w:cnfStyle w:val="000010000000" w:firstRow="0" w:lastRow="0" w:firstColumn="0" w:lastColumn="0" w:oddVBand="1" w:evenVBand="0" w:oddHBand="0" w:evenHBand="0" w:firstRowFirstColumn="0" w:firstRowLastColumn="0" w:lastRowFirstColumn="0" w:lastRowLastColumn="0"/>
+            <w:tcW w:w="0" w:type="auto"/>
+            <w:vAlign w:val="center"/>
+          </w:tcPr>
+          <w:p>
+            <w:pPr>
+              <w:pStyle w:val="Bullet1"/>
+              <w:numPr>
+                <w:ilvl w:val="0"/>
+                <w:numId w:val="0"/>
+              </w:numPr>
+              <w:spacing w:after="0"/>
+              <w:jc w:val="center"/>
+              <w:rPr>
+                <w:rFonts w:cstheme="minorHAnsi"/>
+              </w:rPr>
+            </w:pPr>
+            <w:r>
+              <w:rPr>
+                <w:rFonts w:cstheme="minorHAnsi"/>
+              </w:rPr>
+              <w:t>GIT</w:t>
+            </w:r>
+          </w:p>
+        </w:tc>
+      </w:tr>
+      <w:bookmarkEnd w:id="0"/>
     </w:tbl>
     <w:p>
       <w:pPr>
@@ -2226,14 +2533,27 @@
     <w:r>
       <w:instrText xml:space="preserve"> =</w:instrText>
     </w:r>
-    <w:fldSimple w:instr=" NUMPAGES   \* MERGEFORMAT ">
-      <w:r>
-        <w:rPr>
-          <w:noProof/>
-        </w:rPr>
-        <w:instrText>2</w:instrText>
-      </w:r>
-    </w:fldSimple>
+    <w:r>
+      <w:fldChar w:fldCharType="begin"/>
+    </w:r>
+    <w:r>
+      <w:instrText xml:space="preserve"> NUMPAGES   \* MERGEFORMAT </w:instrText>
+    </w:r>
+    <w:r>
+      <w:fldChar w:fldCharType="separate"/>
+    </w:r>
+    <w:r>
+      <w:rPr>
+        <w:noProof/>
+      </w:rPr>
+      <w:instrText>2</w:instrText>
+    </w:r>
+    <w:r>
+      <w:rPr>
+        <w:noProof/>
+      </w:rPr>
+      <w:fldChar w:fldCharType="end"/>
+    </w:r>
     <w:r>
       <w:instrText xml:space="preserve">-1 </w:instrText>
     </w:r>
@@ -4822,7 +5142,7 @@
 </file>
 
 <file path=customXml/itemProps1.xml><?xml version="1.0" encoding="utf-8"?>
-<ds:datastoreItem xmlns:ds="http://schemas.openxmlformats.org/officeDocument/2006/customXml" ds:itemID="{E01EC1EA-048E-4C99-8A96-B468E1FB87C3}">
+<ds:datastoreItem xmlns:ds="http://schemas.openxmlformats.org/officeDocument/2006/customXml" ds:itemID="{8996A43E-B670-4AF4-AD09-C4378AD7E7BB}">
   <ds:schemaRefs>
     <ds:schemaRef ds:uri="http://schemas.openxmlformats.org/officeDocument/2006/bibliography"/>
   </ds:schemaRefs>

</xml_diff>

<commit_message>
Added Components Interaction Diagram
</commit_message>
<xml_diff>
--- a/Controlled Docs/ShipIT CS633 Term Project Group 6-CI List.docx
+++ b/Controlled Docs/ShipIT CS633 Term Project Group 6-CI List.docx
@@ -123,7 +123,7 @@
         <w:rPr>
           <w:b/>
         </w:rPr>
-        <w:t>of Configuration Items—Version 2</w:t>
+        <w:t>of Configuration Items—Version 3</w:t>
       </w:r>
       <w:r>
         <w:br/>
@@ -283,7 +283,6 @@
                 <w:rFonts w:cstheme="minorHAnsi"/>
               </w:rPr>
             </w:pPr>
-            <w:bookmarkStart w:id="0" w:name="_GoBack"/>
             <w:r>
               <w:rPr>
                 <w:rFonts w:cstheme="minorHAnsi"/>
@@ -634,13 +633,7 @@
               <w:rPr>
                 <w:rFonts w:cstheme="minorHAnsi"/>
               </w:rPr>
-              <w:t>2</w:t>
-            </w:r>
-            <w:r>
-              <w:rPr>
-                <w:rFonts w:cstheme="minorHAnsi"/>
-              </w:rPr>
-              <w:t>.0</w:t>
+              <w:t>3.0</w:t>
             </w:r>
           </w:p>
         </w:tc>
@@ -667,7 +660,7 @@
               <w:rPr>
                 <w:rFonts w:cstheme="minorHAnsi"/>
               </w:rPr>
-              <w:t>05-Feb-2017</w:t>
+              <w:t>11-Feb-2017</w:t>
             </w:r>
           </w:p>
         </w:tc>
@@ -721,7 +714,15 @@
               <w:rPr>
                 <w:rFonts w:cstheme="minorHAnsi"/>
               </w:rPr>
-              <w:t>GIT</w:t>
+              <w:t>G</w:t>
+            </w:r>
+            <w:bookmarkStart w:id="0" w:name="_GoBack"/>
+            <w:bookmarkEnd w:id="0"/>
+            <w:r>
+              <w:rPr>
+                <w:rFonts w:cstheme="minorHAnsi"/>
+              </w:rPr>
+              <w:t>IT</w:t>
             </w:r>
           </w:p>
         </w:tc>
@@ -772,22 +773,8 @@
               <w:rPr>
                 <w:rFonts w:cstheme="minorHAnsi"/>
               </w:rPr>
-              <w:t xml:space="preserve">Use </w:t>
-            </w:r>
-            <w:proofErr w:type="spellStart"/>
-            <w:r>
-              <w:rPr>
-                <w:rFonts w:cstheme="minorHAnsi"/>
-              </w:rPr>
-              <w:t>cases</w:t>
-            </w:r>
-            <w:r>
-              <w:rPr>
-                <w:rFonts w:cstheme="minorHAnsi"/>
-              </w:rPr>
-              <w:t>x</w:t>
-            </w:r>
-            <w:proofErr w:type="spellEnd"/>
+              <w:t>Use cases</w:t>
+            </w:r>
           </w:p>
         </w:tc>
         <w:tc>
@@ -809,6 +796,12 @@
                 <w:rFonts w:cstheme="minorHAnsi"/>
               </w:rPr>
             </w:pPr>
+            <w:r>
+              <w:rPr>
+                <w:rFonts w:cstheme="minorHAnsi"/>
+              </w:rPr>
+              <w:t>1.0</w:t>
+            </w:r>
           </w:p>
         </w:tc>
         <w:tc>
@@ -830,6 +823,12 @@
                 <w:rFonts w:cstheme="minorHAnsi"/>
               </w:rPr>
             </w:pPr>
+            <w:r>
+              <w:rPr>
+                <w:rFonts w:cstheme="minorHAnsi"/>
+              </w:rPr>
+              <w:t>11-Feb-2017</w:t>
+            </w:r>
           </w:p>
         </w:tc>
         <w:tc>
@@ -851,6 +850,12 @@
                 <w:rFonts w:cstheme="minorHAnsi"/>
               </w:rPr>
             </w:pPr>
+            <w:r>
+              <w:rPr>
+                <w:rFonts w:cstheme="minorHAnsi"/>
+              </w:rPr>
+              <w:t>Carolina T.</w:t>
+            </w:r>
           </w:p>
         </w:tc>
         <w:tc>
@@ -872,6 +877,12 @@
                 <w:rFonts w:cstheme="minorHAnsi"/>
               </w:rPr>
             </w:pPr>
+            <w:r>
+              <w:rPr>
+                <w:rFonts w:cstheme="minorHAnsi"/>
+              </w:rPr>
+              <w:t>GIT</w:t>
+            </w:r>
           </w:p>
         </w:tc>
       </w:tr>
@@ -1104,7 +1115,7 @@
               <w:rPr>
                 <w:rFonts w:cstheme="minorHAnsi"/>
               </w:rPr>
-              <w:t>2</w:t>
+              <w:t>4</w:t>
             </w:r>
           </w:p>
         </w:tc>
@@ -1131,13 +1142,7 @@
               <w:rPr>
                 <w:rFonts w:cstheme="minorHAnsi"/>
               </w:rPr>
-              <w:t>0</w:t>
-            </w:r>
-            <w:r>
-              <w:rPr>
-                <w:rFonts w:cstheme="minorHAnsi"/>
-              </w:rPr>
-              <w:t>5</w:t>
+              <w:t>12</w:t>
             </w:r>
             <w:r>
               <w:rPr>
@@ -1274,6 +1279,12 @@
                 <w:rFonts w:cstheme="minorHAnsi"/>
               </w:rPr>
             </w:pPr>
+            <w:r>
+              <w:rPr>
+                <w:rFonts w:cstheme="minorHAnsi"/>
+              </w:rPr>
+              <w:t>1.0</w:t>
+            </w:r>
           </w:p>
         </w:tc>
         <w:tc>
@@ -1295,6 +1306,12 @@
                 <w:rFonts w:cstheme="minorHAnsi"/>
               </w:rPr>
             </w:pPr>
+            <w:r>
+              <w:rPr>
+                <w:rFonts w:cstheme="minorHAnsi"/>
+              </w:rPr>
+              <w:t>12-Feb-2017</w:t>
+            </w:r>
           </w:p>
         </w:tc>
         <w:tc>
@@ -1316,6 +1333,12 @@
                 <w:rFonts w:cstheme="minorHAnsi"/>
               </w:rPr>
             </w:pPr>
+            <w:r>
+              <w:rPr>
+                <w:rFonts w:cstheme="minorHAnsi"/>
+              </w:rPr>
+              <w:t>Brian C.</w:t>
+            </w:r>
           </w:p>
         </w:tc>
         <w:tc>
@@ -1337,6 +1360,12 @@
                 <w:rFonts w:cstheme="minorHAnsi"/>
               </w:rPr>
             </w:pPr>
+            <w:r>
+              <w:rPr>
+                <w:rFonts w:cstheme="minorHAnsi"/>
+              </w:rPr>
+              <w:t>GIT</w:t>
+            </w:r>
           </w:p>
         </w:tc>
       </w:tr>
@@ -1409,6 +1438,12 @@
                 <w:rFonts w:cstheme="minorHAnsi"/>
               </w:rPr>
             </w:pPr>
+            <w:r>
+              <w:rPr>
+                <w:rFonts w:cstheme="minorHAnsi"/>
+              </w:rPr>
+              <w:t>1.0</w:t>
+            </w:r>
           </w:p>
         </w:tc>
         <w:tc>
@@ -1430,6 +1465,12 @@
                 <w:rFonts w:cstheme="minorHAnsi"/>
               </w:rPr>
             </w:pPr>
+            <w:r>
+              <w:rPr>
+                <w:rFonts w:cstheme="minorHAnsi"/>
+              </w:rPr>
+              <w:t>11-Feb-2017</w:t>
+            </w:r>
           </w:p>
         </w:tc>
         <w:tc>
@@ -1451,6 +1492,12 @@
                 <w:rFonts w:cstheme="minorHAnsi"/>
               </w:rPr>
             </w:pPr>
+            <w:r>
+              <w:rPr>
+                <w:rFonts w:cstheme="minorHAnsi"/>
+              </w:rPr>
+              <w:t>Steven H.</w:t>
+            </w:r>
           </w:p>
         </w:tc>
         <w:tc>
@@ -1472,6 +1519,12 @@
                 <w:rFonts w:cstheme="minorHAnsi"/>
               </w:rPr>
             </w:pPr>
+            <w:r>
+              <w:rPr>
+                <w:rFonts w:cstheme="minorHAnsi"/>
+              </w:rPr>
+              <w:t>GIT</w:t>
+            </w:r>
           </w:p>
         </w:tc>
       </w:tr>
@@ -1545,13 +1598,7 @@
               <w:rPr>
                 <w:rFonts w:cstheme="minorHAnsi"/>
               </w:rPr>
-              <w:t>0.</w:t>
-            </w:r>
-            <w:r>
-              <w:rPr>
-                <w:rFonts w:cstheme="minorHAnsi"/>
-              </w:rPr>
-              <w:t>2</w:t>
+              <w:t>0.3</w:t>
             </w:r>
           </w:p>
         </w:tc>
@@ -1578,25 +1625,7 @@
               <w:rPr>
                 <w:rFonts w:cstheme="minorHAnsi"/>
               </w:rPr>
-              <w:t>0</w:t>
-            </w:r>
-            <w:r>
-              <w:rPr>
-                <w:rFonts w:cstheme="minorHAnsi"/>
-              </w:rPr>
-              <w:t>5</w:t>
-            </w:r>
-            <w:r>
-              <w:rPr>
-                <w:rFonts w:cstheme="minorHAnsi"/>
-              </w:rPr>
-              <w:t>-Feb</w:t>
-            </w:r>
-            <w:r>
-              <w:rPr>
-                <w:rFonts w:cstheme="minorHAnsi"/>
-              </w:rPr>
-              <w:t>-2017</w:t>
+              <w:t>11-Feb-2017</w:t>
             </w:r>
           </w:p>
         </w:tc>
@@ -1728,7 +1757,7 @@
               <w:rPr>
                 <w:rFonts w:cstheme="minorHAnsi"/>
               </w:rPr>
-              <w:t>0.1</w:t>
+              <w:t>0.2</w:t>
             </w:r>
           </w:p>
         </w:tc>
@@ -1755,7 +1784,7 @@
               <w:rPr>
                 <w:rFonts w:cstheme="minorHAnsi"/>
               </w:rPr>
-              <w:t>05-Feb-2017</w:t>
+              <w:t>11-Feb-2017</w:t>
             </w:r>
           </w:p>
         </w:tc>
@@ -2440,12 +2469,36 @@
           </w:p>
         </w:tc>
       </w:tr>
-      <w:bookmarkEnd w:id="0"/>
     </w:tbl>
     <w:p>
       <w:pPr>
         <w:spacing w:before="100" w:beforeAutospacing="1"/>
       </w:pPr>
+      <w:r>
+        <w:t xml:space="preserve">Please note that </w:t>
+      </w:r>
+      <w:r>
+        <w:t>all</w:t>
+      </w:r>
+      <w:r>
+        <w:t xml:space="preserve"> the above documents were stored for approval in Google Drive.  Upon approval, finalized versions of the documents are moved to the </w:t>
+      </w:r>
+      <w:proofErr w:type="spellStart"/>
+      <w:r>
+        <w:t>ShipIT</w:t>
+      </w:r>
+      <w:proofErr w:type="spellEnd"/>
+      <w:r>
+        <w:t xml:space="preserve">/Controlled Docs folder in GIT.  In addition, Pivotal Tracker was used for requirements and wireframes were designed in </w:t>
+      </w:r>
+      <w:proofErr w:type="spellStart"/>
+      <w:r>
+        <w:t>Cacoo</w:t>
+      </w:r>
+      <w:proofErr w:type="spellEnd"/>
+      <w:r>
+        <w:t>.</w:t>
+      </w:r>
     </w:p>
     <w:sectPr>
       <w:footerReference w:type="first" r:id="rId12"/>
@@ -5142,7 +5195,7 @@
 </file>
 
 <file path=customXml/itemProps1.xml><?xml version="1.0" encoding="utf-8"?>
-<ds:datastoreItem xmlns:ds="http://schemas.openxmlformats.org/officeDocument/2006/customXml" ds:itemID="{8996A43E-B670-4AF4-AD09-C4378AD7E7BB}">
+<ds:datastoreItem xmlns:ds="http://schemas.openxmlformats.org/officeDocument/2006/customXml" ds:itemID="{5B95C9C0-8AD3-4807-AF25-6AEFE95D9B37}">
   <ds:schemaRefs>
     <ds:schemaRef ds:uri="http://schemas.openxmlformats.org/officeDocument/2006/bibliography"/>
   </ds:schemaRefs>

</xml_diff>

<commit_message>
Final changes for week 4
</commit_message>
<xml_diff>
--- a/Controlled Docs/ShipIT CS633 Term Project Group 6-CI List.docx
+++ b/Controlled Docs/ShipIT CS633 Term Project Group 6-CI List.docx
@@ -123,7 +123,13 @@
         <w:rPr>
           <w:b/>
         </w:rPr>
-        <w:t>of Configuration Items—Version 3</w:t>
+        <w:t xml:space="preserve">of Configuration Items—Version </w:t>
+      </w:r>
+      <w:r>
+        <w:rPr>
+          <w:b/>
+        </w:rPr>
+        <w:t>5.0</w:t>
       </w:r>
       <w:r>
         <w:br/>
@@ -269,6 +275,7 @@
       <w:tr>
         <w:trPr>
           <w:cnfStyle w:val="100000000000" w:firstRow="1" w:lastRow="0" w:firstColumn="0" w:lastColumn="0" w:oddVBand="0" w:evenVBand="0" w:oddHBand="0" w:evenHBand="0" w:firstRowFirstColumn="0" w:firstRowLastColumn="0" w:lastRowFirstColumn="0" w:lastRowLastColumn="0"/>
+          <w:tblHeader/>
         </w:trPr>
         <w:tc>
           <w:tcPr>
@@ -471,7 +478,7 @@
               <w:rPr>
                 <w:rFonts w:cstheme="minorHAnsi"/>
               </w:rPr>
-              <w:t>2</w:t>
+              <w:t>3</w:t>
             </w:r>
             <w:r>
               <w:rPr>
@@ -504,7 +511,13 @@
               <w:rPr>
                 <w:rFonts w:cstheme="minorHAnsi"/>
               </w:rPr>
-              <w:t>05-Feb-2017</w:t>
+              <w:t>13</w:t>
+            </w:r>
+            <w:r>
+              <w:rPr>
+                <w:rFonts w:cstheme="minorHAnsi"/>
+              </w:rPr>
+              <w:t>-Feb-2017</w:t>
             </w:r>
           </w:p>
         </w:tc>
@@ -633,7 +646,7 @@
               <w:rPr>
                 <w:rFonts w:cstheme="minorHAnsi"/>
               </w:rPr>
-              <w:t>3.0</w:t>
+              <w:t>4.0</w:t>
             </w:r>
           </w:p>
         </w:tc>
@@ -660,7 +673,19 @@
               <w:rPr>
                 <w:rFonts w:cstheme="minorHAnsi"/>
               </w:rPr>
-              <w:t>11-Feb-2017</w:t>
+              <w:t>1</w:t>
+            </w:r>
+            <w:r>
+              <w:rPr>
+                <w:rFonts w:cstheme="minorHAnsi"/>
+              </w:rPr>
+              <w:t>3</w:t>
+            </w:r>
+            <w:r>
+              <w:rPr>
+                <w:rFonts w:cstheme="minorHAnsi"/>
+              </w:rPr>
+              <w:t>-Feb-2017</w:t>
             </w:r>
           </w:p>
         </w:tc>
@@ -714,15 +739,7 @@
               <w:rPr>
                 <w:rFonts w:cstheme="minorHAnsi"/>
               </w:rPr>
-              <w:t>G</w:t>
-            </w:r>
-            <w:bookmarkStart w:id="0" w:name="_GoBack"/>
-            <w:bookmarkEnd w:id="0"/>
-            <w:r>
-              <w:rPr>
-                <w:rFonts w:cstheme="minorHAnsi"/>
-              </w:rPr>
-              <w:t>IT</w:t>
+              <w:t>GIT</w:t>
             </w:r>
           </w:p>
         </w:tc>
@@ -1115,7 +1132,7 @@
               <w:rPr>
                 <w:rFonts w:cstheme="minorHAnsi"/>
               </w:rPr>
-              <w:t>4</w:t>
+              <w:t>5.0</w:t>
             </w:r>
           </w:p>
         </w:tc>
@@ -1142,7 +1159,13 @@
               <w:rPr>
                 <w:rFonts w:cstheme="minorHAnsi"/>
               </w:rPr>
-              <w:t>12</w:t>
+              <w:t>1</w:t>
+            </w:r>
+            <w:r>
+              <w:rPr>
+                <w:rFonts w:cstheme="minorHAnsi"/>
+              </w:rPr>
+              <w:t>3</w:t>
             </w:r>
             <w:r>
               <w:rPr>
@@ -1310,7 +1333,19 @@
               <w:rPr>
                 <w:rFonts w:cstheme="minorHAnsi"/>
               </w:rPr>
-              <w:t>12-Feb-2017</w:t>
+              <w:t>1</w:t>
+            </w:r>
+            <w:r>
+              <w:rPr>
+                <w:rFonts w:cstheme="minorHAnsi"/>
+              </w:rPr>
+              <w:t>3</w:t>
+            </w:r>
+            <w:r>
+              <w:rPr>
+                <w:rFonts w:cstheme="minorHAnsi"/>
+              </w:rPr>
+              <w:t>-Feb-2017</w:t>
             </w:r>
           </w:p>
         </w:tc>
@@ -2481,15 +2516,7 @@
         <w:t>all</w:t>
       </w:r>
       <w:r>
-        <w:t xml:space="preserve"> the above documents were stored for approval in Google Drive.  Upon approval, finalized versions of the documents are moved to the </w:t>
-      </w:r>
-      <w:proofErr w:type="spellStart"/>
-      <w:r>
-        <w:t>ShipIT</w:t>
-      </w:r>
-      <w:proofErr w:type="spellEnd"/>
-      <w:r>
-        <w:t xml:space="preserve">/Controlled Docs folder in GIT.  In addition, Pivotal Tracker was used for requirements and wireframes were designed in </w:t>
+        <w:t xml:space="preserve"> the above documents were stored for approval in Google Drive.  In addition, Pivotal Tracker was used for requirements and wireframes were designed in </w:t>
       </w:r>
       <w:proofErr w:type="spellStart"/>
       <w:r>
@@ -2499,9 +2526,1203 @@
       <w:r>
         <w:t>.</w:t>
       </w:r>
+      <w:r>
+        <w:t xml:space="preserve">  Upon approval, finalized versions of the documents are moved to the </w:t>
+      </w:r>
+      <w:proofErr w:type="spellStart"/>
+      <w:r>
+        <w:t>ShipIT</w:t>
+      </w:r>
+      <w:proofErr w:type="spellEnd"/>
+      <w:r>
+        <w:t>/Controlled Docs folder in GIT.</w:t>
+      </w:r>
+      <w:r>
+        <w:t xml:space="preserve">  The following table provides URLs for the documents in GIT.  To access the file, add the value in the table to the following root:  </w:t>
+      </w:r>
+      <w:r>
+        <w:t>https://github.com/calhooligan/ShipIT/blob/master/</w:t>
+      </w:r>
+      <w:r>
+        <w:t xml:space="preserve"> .  Clicking the links in the table brings you directly to the file.</w:t>
+      </w:r>
+    </w:p>
+    <w:tbl>
+      <w:tblPr>
+        <w:tblStyle w:val="ListTable3"/>
+        <w:tblW w:w="0" w:type="auto"/>
+        <w:tblLook w:val="00A0" w:firstRow="1" w:lastRow="0" w:firstColumn="1" w:lastColumn="0" w:noHBand="0" w:noVBand="0"/>
+      </w:tblPr>
+      <w:tblGrid>
+        <w:gridCol w:w="440"/>
+        <w:gridCol w:w="1526"/>
+        <w:gridCol w:w="7384"/>
+      </w:tblGrid>
+      <w:tr>
+        <w:trPr>
+          <w:cnfStyle w:val="100000000000" w:firstRow="1" w:lastRow="0" w:firstColumn="0" w:lastColumn="0" w:oddVBand="0" w:evenVBand="0" w:oddHBand="0" w:evenHBand="0" w:firstRowFirstColumn="0" w:firstRowLastColumn="0" w:lastRowFirstColumn="0" w:lastRowLastColumn="0"/>
+          <w:tblHeader/>
+        </w:trPr>
+        <w:tc>
+          <w:tcPr>
+            <w:cnfStyle w:val="001000000100" w:firstRow="0" w:lastRow="0" w:firstColumn="1" w:lastColumn="0" w:oddVBand="0" w:evenVBand="0" w:oddHBand="0" w:evenHBand="0" w:firstRowFirstColumn="1" w:firstRowLastColumn="0" w:lastRowFirstColumn="0" w:lastRowLastColumn="0"/>
+            <w:tcW w:w="0" w:type="auto"/>
+          </w:tcPr>
+          <w:p>
+            <w:pPr>
+              <w:pStyle w:val="Normal1"/>
+              <w:spacing w:after="0"/>
+              <w:rPr>
+                <w:rFonts w:cstheme="minorHAnsi"/>
+              </w:rPr>
+            </w:pPr>
+            <w:bookmarkStart w:id="0" w:name="_GoBack"/>
+            <w:r>
+              <w:rPr>
+                <w:rFonts w:cstheme="minorHAnsi"/>
+              </w:rPr>
+              <w:t>#</w:t>
+            </w:r>
+          </w:p>
+        </w:tc>
+        <w:tc>
+          <w:tcPr>
+            <w:cnfStyle w:val="000010000000" w:firstRow="0" w:lastRow="0" w:firstColumn="0" w:lastColumn="0" w:oddVBand="1" w:evenVBand="0" w:oddHBand="0" w:evenHBand="0" w:firstRowFirstColumn="0" w:firstRowLastColumn="0" w:lastRowFirstColumn="0" w:lastRowLastColumn="0"/>
+            <w:tcW w:w="0" w:type="auto"/>
+          </w:tcPr>
+          <w:p>
+            <w:pPr>
+              <w:pStyle w:val="Normal1"/>
+              <w:spacing w:after="0"/>
+              <w:rPr>
+                <w:rFonts w:cstheme="minorHAnsi"/>
+              </w:rPr>
+            </w:pPr>
+            <w:r>
+              <w:rPr>
+                <w:rFonts w:cstheme="minorHAnsi"/>
+              </w:rPr>
+              <w:t>CI Name</w:t>
+            </w:r>
+          </w:p>
+        </w:tc>
+        <w:tc>
+          <w:tcPr>
+            <w:tcW w:w="0" w:type="auto"/>
+          </w:tcPr>
+          <w:p>
+            <w:pPr>
+              <w:pStyle w:val="Normal1"/>
+              <w:spacing w:after="0"/>
+              <w:cnfStyle w:val="100000000000" w:firstRow="1" w:lastRow="0" w:firstColumn="0" w:lastColumn="0" w:oddVBand="0" w:evenVBand="0" w:oddHBand="0" w:evenHBand="0" w:firstRowFirstColumn="0" w:firstRowLastColumn="0" w:lastRowFirstColumn="0" w:lastRowLastColumn="0"/>
+              <w:rPr>
+                <w:rFonts w:cstheme="minorHAnsi"/>
+              </w:rPr>
+            </w:pPr>
+            <w:r>
+              <w:rPr>
+                <w:rFonts w:cstheme="minorHAnsi"/>
+              </w:rPr>
+              <w:t>GIT URL</w:t>
+            </w:r>
+          </w:p>
+        </w:tc>
+      </w:tr>
+      <w:tr>
+        <w:trPr>
+          <w:cnfStyle w:val="000000100000" w:firstRow="0" w:lastRow="0" w:firstColumn="0" w:lastColumn="0" w:oddVBand="0" w:evenVBand="0" w:oddHBand="1" w:evenHBand="0" w:firstRowFirstColumn="0" w:firstRowLastColumn="0" w:lastRowFirstColumn="0" w:lastRowLastColumn="0"/>
+        </w:trPr>
+        <w:tc>
+          <w:tcPr>
+            <w:cnfStyle w:val="001000000000" w:firstRow="0" w:lastRow="0" w:firstColumn="1" w:lastColumn="0" w:oddVBand="0" w:evenVBand="0" w:oddHBand="0" w:evenHBand="0" w:firstRowFirstColumn="0" w:firstRowLastColumn="0" w:lastRowFirstColumn="0" w:lastRowLastColumn="0"/>
+            <w:tcW w:w="0" w:type="auto"/>
+            <w:vAlign w:val="center"/>
+          </w:tcPr>
+          <w:p>
+            <w:pPr>
+              <w:pStyle w:val="Normal1"/>
+              <w:spacing w:after="0"/>
+              <w:rPr>
+                <w:rFonts w:cstheme="minorHAnsi"/>
+                <w:b w:val="0"/>
+              </w:rPr>
+            </w:pPr>
+            <w:r>
+              <w:rPr>
+                <w:rFonts w:cstheme="minorHAnsi"/>
+                <w:b w:val="0"/>
+              </w:rPr>
+              <w:t>1</w:t>
+            </w:r>
+          </w:p>
+        </w:tc>
+        <w:tc>
+          <w:tcPr>
+            <w:cnfStyle w:val="000010000000" w:firstRow="0" w:lastRow="0" w:firstColumn="0" w:lastColumn="0" w:oddVBand="1" w:evenVBand="0" w:oddHBand="0" w:evenHBand="0" w:firstRowFirstColumn="0" w:firstRowLastColumn="0" w:lastRowFirstColumn="0" w:lastRowLastColumn="0"/>
+            <w:tcW w:w="0" w:type="auto"/>
+            <w:vAlign w:val="center"/>
+          </w:tcPr>
+          <w:p>
+            <w:pPr>
+              <w:pStyle w:val="Normal1"/>
+              <w:spacing w:after="0"/>
+              <w:rPr>
+                <w:rFonts w:cstheme="minorHAnsi"/>
+              </w:rPr>
+            </w:pPr>
+            <w:r>
+              <w:rPr>
+                <w:rFonts w:cstheme="minorHAnsi"/>
+              </w:rPr>
+              <w:t>Personas</w:t>
+            </w:r>
+          </w:p>
+        </w:tc>
+        <w:tc>
+          <w:tcPr>
+            <w:tcW w:w="0" w:type="auto"/>
+            <w:vAlign w:val="center"/>
+          </w:tcPr>
+          <w:p>
+            <w:pPr>
+              <w:pStyle w:val="Bullet1"/>
+              <w:numPr>
+                <w:ilvl w:val="0"/>
+                <w:numId w:val="0"/>
+              </w:numPr>
+              <w:spacing w:after="0"/>
+              <w:cnfStyle w:val="000000100000" w:firstRow="0" w:lastRow="0" w:firstColumn="0" w:lastColumn="0" w:oddVBand="0" w:evenVBand="0" w:oddHBand="1" w:evenHBand="0" w:firstRowFirstColumn="0" w:firstRowLastColumn="0" w:lastRowFirstColumn="0" w:lastRowLastColumn="0"/>
+              <w:rPr>
+                <w:rFonts w:cstheme="minorHAnsi"/>
+              </w:rPr>
+            </w:pPr>
+            <w:hyperlink r:id="rId12" w:history="1">
+              <w:r>
+                <w:rPr>
+                  <w:rStyle w:val="Hyperlink"/>
+                  <w:rFonts w:cstheme="minorHAnsi"/>
+                </w:rPr>
+                <w:t>Controlled%20Docs/ShipIT%20CS633%20Term%20Project%20Group%206-Personas.docx</w:t>
+              </w:r>
+            </w:hyperlink>
+            <w:r>
+              <w:rPr>
+                <w:rFonts w:cstheme="minorHAnsi"/>
+              </w:rPr>
+              <w:t xml:space="preserve"> </w:t>
+            </w:r>
+          </w:p>
+        </w:tc>
+      </w:tr>
+      <w:tr>
+        <w:tc>
+          <w:tcPr>
+            <w:cnfStyle w:val="001000000000" w:firstRow="0" w:lastRow="0" w:firstColumn="1" w:lastColumn="0" w:oddVBand="0" w:evenVBand="0" w:oddHBand="0" w:evenHBand="0" w:firstRowFirstColumn="0" w:firstRowLastColumn="0" w:lastRowFirstColumn="0" w:lastRowLastColumn="0"/>
+            <w:tcW w:w="0" w:type="auto"/>
+            <w:vAlign w:val="center"/>
+          </w:tcPr>
+          <w:p>
+            <w:pPr>
+              <w:pStyle w:val="Normal1"/>
+              <w:spacing w:after="0"/>
+              <w:rPr>
+                <w:rFonts w:cstheme="minorHAnsi"/>
+                <w:b w:val="0"/>
+              </w:rPr>
+            </w:pPr>
+            <w:r>
+              <w:rPr>
+                <w:rFonts w:cstheme="minorHAnsi"/>
+                <w:b w:val="0"/>
+              </w:rPr>
+              <w:t>2</w:t>
+            </w:r>
+          </w:p>
+        </w:tc>
+        <w:tc>
+          <w:tcPr>
+            <w:cnfStyle w:val="000010000000" w:firstRow="0" w:lastRow="0" w:firstColumn="0" w:lastColumn="0" w:oddVBand="1" w:evenVBand="0" w:oddHBand="0" w:evenHBand="0" w:firstRowFirstColumn="0" w:firstRowLastColumn="0" w:lastRowFirstColumn="0" w:lastRowLastColumn="0"/>
+            <w:tcW w:w="0" w:type="auto"/>
+            <w:vAlign w:val="center"/>
+          </w:tcPr>
+          <w:p>
+            <w:pPr>
+              <w:pStyle w:val="Normal1"/>
+              <w:spacing w:after="0"/>
+              <w:rPr>
+                <w:rFonts w:cstheme="minorHAnsi"/>
+              </w:rPr>
+            </w:pPr>
+            <w:r>
+              <w:rPr>
+                <w:rFonts w:cstheme="minorHAnsi"/>
+              </w:rPr>
+              <w:t>Requirements</w:t>
+            </w:r>
+          </w:p>
+        </w:tc>
+        <w:tc>
+          <w:tcPr>
+            <w:tcW w:w="0" w:type="auto"/>
+            <w:vAlign w:val="center"/>
+          </w:tcPr>
+          <w:p>
+            <w:pPr>
+              <w:pStyle w:val="Bullet1"/>
+              <w:numPr>
+                <w:ilvl w:val="0"/>
+                <w:numId w:val="0"/>
+              </w:numPr>
+              <w:spacing w:after="0"/>
+              <w:cnfStyle w:val="000000000000" w:firstRow="0" w:lastRow="0" w:firstColumn="0" w:lastColumn="0" w:oddVBand="0" w:evenVBand="0" w:oddHBand="0" w:evenHBand="0" w:firstRowFirstColumn="0" w:firstRowLastColumn="0" w:lastRowFirstColumn="0" w:lastRowLastColumn="0"/>
+              <w:rPr>
+                <w:rFonts w:cstheme="minorHAnsi"/>
+              </w:rPr>
+            </w:pPr>
+            <w:hyperlink r:id="rId13" w:history="1">
+              <w:r>
+                <w:rPr>
+                  <w:rStyle w:val="Hyperlink"/>
+                  <w:rFonts w:cstheme="minorHAnsi"/>
+                </w:rPr>
+                <w:t>Controlled%20Docs/ShipIT%20CS633%20Term%20Project%20Group%206-Requirements.docx</w:t>
+              </w:r>
+            </w:hyperlink>
+            <w:r>
+              <w:rPr>
+                <w:rFonts w:cstheme="minorHAnsi"/>
+              </w:rPr>
+              <w:t xml:space="preserve"> </w:t>
+            </w:r>
+          </w:p>
+        </w:tc>
+      </w:tr>
+      <w:tr>
+        <w:trPr>
+          <w:cnfStyle w:val="000000100000" w:firstRow="0" w:lastRow="0" w:firstColumn="0" w:lastColumn="0" w:oddVBand="0" w:evenVBand="0" w:oddHBand="1" w:evenHBand="0" w:firstRowFirstColumn="0" w:firstRowLastColumn="0" w:lastRowFirstColumn="0" w:lastRowLastColumn="0"/>
+        </w:trPr>
+        <w:tc>
+          <w:tcPr>
+            <w:cnfStyle w:val="001000000000" w:firstRow="0" w:lastRow="0" w:firstColumn="1" w:lastColumn="0" w:oddVBand="0" w:evenVBand="0" w:oddHBand="0" w:evenHBand="0" w:firstRowFirstColumn="0" w:firstRowLastColumn="0" w:lastRowFirstColumn="0" w:lastRowLastColumn="0"/>
+            <w:tcW w:w="0" w:type="auto"/>
+            <w:vAlign w:val="center"/>
+          </w:tcPr>
+          <w:p>
+            <w:pPr>
+              <w:pStyle w:val="Normal1"/>
+              <w:spacing w:after="0"/>
+              <w:rPr>
+                <w:rFonts w:cstheme="minorHAnsi"/>
+                <w:b w:val="0"/>
+              </w:rPr>
+            </w:pPr>
+            <w:r>
+              <w:rPr>
+                <w:rFonts w:cstheme="minorHAnsi"/>
+                <w:b w:val="0"/>
+              </w:rPr>
+              <w:t>3</w:t>
+            </w:r>
+          </w:p>
+        </w:tc>
+        <w:tc>
+          <w:tcPr>
+            <w:cnfStyle w:val="000010000000" w:firstRow="0" w:lastRow="0" w:firstColumn="0" w:lastColumn="0" w:oddVBand="1" w:evenVBand="0" w:oddHBand="0" w:evenHBand="0" w:firstRowFirstColumn="0" w:firstRowLastColumn="0" w:lastRowFirstColumn="0" w:lastRowLastColumn="0"/>
+            <w:tcW w:w="0" w:type="auto"/>
+            <w:vAlign w:val="center"/>
+          </w:tcPr>
+          <w:p>
+            <w:pPr>
+              <w:pStyle w:val="Normal1"/>
+              <w:spacing w:after="0"/>
+              <w:rPr>
+                <w:rFonts w:cstheme="minorHAnsi"/>
+              </w:rPr>
+            </w:pPr>
+            <w:r>
+              <w:rPr>
+                <w:rFonts w:cstheme="minorHAnsi"/>
+              </w:rPr>
+              <w:t>Use cases</w:t>
+            </w:r>
+          </w:p>
+        </w:tc>
+        <w:tc>
+          <w:tcPr>
+            <w:tcW w:w="0" w:type="auto"/>
+            <w:vAlign w:val="center"/>
+          </w:tcPr>
+          <w:p>
+            <w:pPr>
+              <w:pStyle w:val="Bullet1"/>
+              <w:numPr>
+                <w:ilvl w:val="0"/>
+                <w:numId w:val="0"/>
+              </w:numPr>
+              <w:spacing w:after="0"/>
+              <w:cnfStyle w:val="000000100000" w:firstRow="0" w:lastRow="0" w:firstColumn="0" w:lastColumn="0" w:oddVBand="0" w:evenVBand="0" w:oddHBand="1" w:evenHBand="0" w:firstRowFirstColumn="0" w:firstRowLastColumn="0" w:lastRowFirstColumn="0" w:lastRowLastColumn="0"/>
+              <w:rPr>
+                <w:rFonts w:cstheme="minorHAnsi"/>
+              </w:rPr>
+            </w:pPr>
+            <w:hyperlink r:id="rId14" w:history="1">
+              <w:r>
+                <w:rPr>
+                  <w:rStyle w:val="Hyperlink"/>
+                  <w:rFonts w:cstheme="minorHAnsi"/>
+                </w:rPr>
+                <w:t>Controlled%20Docs/ShipIT%20CS633%20Term%20Project%20Group%206-Use%20Cases.docx</w:t>
+              </w:r>
+            </w:hyperlink>
+            <w:r>
+              <w:rPr>
+                <w:rFonts w:cstheme="minorHAnsi"/>
+              </w:rPr>
+              <w:t xml:space="preserve"> </w:t>
+            </w:r>
+          </w:p>
+        </w:tc>
+      </w:tr>
+      <w:tr>
+        <w:tc>
+          <w:tcPr>
+            <w:cnfStyle w:val="001000000000" w:firstRow="0" w:lastRow="0" w:firstColumn="1" w:lastColumn="0" w:oddVBand="0" w:evenVBand="0" w:oddHBand="0" w:evenHBand="0" w:firstRowFirstColumn="0" w:firstRowLastColumn="0" w:lastRowFirstColumn="0" w:lastRowLastColumn="0"/>
+            <w:tcW w:w="0" w:type="auto"/>
+            <w:vAlign w:val="center"/>
+          </w:tcPr>
+          <w:p>
+            <w:pPr>
+              <w:pStyle w:val="Normal1"/>
+              <w:spacing w:after="0"/>
+              <w:rPr>
+                <w:rFonts w:cstheme="minorHAnsi"/>
+                <w:b w:val="0"/>
+              </w:rPr>
+            </w:pPr>
+            <w:r>
+              <w:rPr>
+                <w:rFonts w:cstheme="minorHAnsi"/>
+                <w:b w:val="0"/>
+              </w:rPr>
+              <w:t>4</w:t>
+            </w:r>
+          </w:p>
+        </w:tc>
+        <w:tc>
+          <w:tcPr>
+            <w:cnfStyle w:val="000010000000" w:firstRow="0" w:lastRow="0" w:firstColumn="0" w:lastColumn="0" w:oddVBand="1" w:evenVBand="0" w:oddHBand="0" w:evenHBand="0" w:firstRowFirstColumn="0" w:firstRowLastColumn="0" w:lastRowFirstColumn="0" w:lastRowLastColumn="0"/>
+            <w:tcW w:w="0" w:type="auto"/>
+            <w:vAlign w:val="center"/>
+          </w:tcPr>
+          <w:p>
+            <w:pPr>
+              <w:pStyle w:val="Normal1"/>
+              <w:spacing w:after="0"/>
+              <w:rPr>
+                <w:rFonts w:cstheme="minorHAnsi"/>
+              </w:rPr>
+            </w:pPr>
+            <w:r>
+              <w:rPr>
+                <w:rFonts w:cstheme="minorHAnsi"/>
+              </w:rPr>
+              <w:t>Estimation record</w:t>
+            </w:r>
+          </w:p>
+        </w:tc>
+        <w:tc>
+          <w:tcPr>
+            <w:tcW w:w="0" w:type="auto"/>
+            <w:vAlign w:val="center"/>
+          </w:tcPr>
+          <w:p>
+            <w:pPr>
+              <w:pStyle w:val="Bullet1"/>
+              <w:numPr>
+                <w:ilvl w:val="0"/>
+                <w:numId w:val="0"/>
+              </w:numPr>
+              <w:spacing w:after="0"/>
+              <w:cnfStyle w:val="000000000000" w:firstRow="0" w:lastRow="0" w:firstColumn="0" w:lastColumn="0" w:oddVBand="0" w:evenVBand="0" w:oddHBand="0" w:evenHBand="0" w:firstRowFirstColumn="0" w:firstRowLastColumn="0" w:lastRowFirstColumn="0" w:lastRowLastColumn="0"/>
+              <w:rPr>
+                <w:rFonts w:cstheme="minorHAnsi"/>
+              </w:rPr>
+            </w:pPr>
+            <w:hyperlink r:id="rId15" w:history="1">
+              <w:r>
+                <w:rPr>
+                  <w:rStyle w:val="Hyperlink"/>
+                  <w:rFonts w:cstheme="minorHAnsi"/>
+                </w:rPr>
+                <w:t>Controlled%20Docs/ShipIT%20CS633%20Term%20Project%20Group%206-Estimation%20Record.docx</w:t>
+              </w:r>
+            </w:hyperlink>
+            <w:r>
+              <w:rPr>
+                <w:rFonts w:cstheme="minorHAnsi"/>
+              </w:rPr>
+              <w:t xml:space="preserve"> </w:t>
+            </w:r>
+          </w:p>
+        </w:tc>
+      </w:tr>
+      <w:tr>
+        <w:trPr>
+          <w:cnfStyle w:val="000000100000" w:firstRow="0" w:lastRow="0" w:firstColumn="0" w:lastColumn="0" w:oddVBand="0" w:evenVBand="0" w:oddHBand="1" w:evenHBand="0" w:firstRowFirstColumn="0" w:firstRowLastColumn="0" w:lastRowFirstColumn="0" w:lastRowLastColumn="0"/>
+        </w:trPr>
+        <w:tc>
+          <w:tcPr>
+            <w:cnfStyle w:val="001000000000" w:firstRow="0" w:lastRow="0" w:firstColumn="1" w:lastColumn="0" w:oddVBand="0" w:evenVBand="0" w:oddHBand="0" w:evenHBand="0" w:firstRowFirstColumn="0" w:firstRowLastColumn="0" w:lastRowFirstColumn="0" w:lastRowLastColumn="0"/>
+            <w:tcW w:w="0" w:type="auto"/>
+            <w:vAlign w:val="center"/>
+          </w:tcPr>
+          <w:p>
+            <w:pPr>
+              <w:pStyle w:val="Normal1"/>
+              <w:spacing w:after="0"/>
+              <w:rPr>
+                <w:rFonts w:cstheme="minorHAnsi"/>
+                <w:b w:val="0"/>
+              </w:rPr>
+            </w:pPr>
+            <w:r>
+              <w:rPr>
+                <w:rFonts w:cstheme="minorHAnsi"/>
+                <w:b w:val="0"/>
+              </w:rPr>
+              <w:t>5</w:t>
+            </w:r>
+          </w:p>
+        </w:tc>
+        <w:tc>
+          <w:tcPr>
+            <w:cnfStyle w:val="000010000000" w:firstRow="0" w:lastRow="0" w:firstColumn="0" w:lastColumn="0" w:oddVBand="1" w:evenVBand="0" w:oddHBand="0" w:evenHBand="0" w:firstRowFirstColumn="0" w:firstRowLastColumn="0" w:lastRowFirstColumn="0" w:lastRowLastColumn="0"/>
+            <w:tcW w:w="0" w:type="auto"/>
+            <w:vAlign w:val="center"/>
+          </w:tcPr>
+          <w:p>
+            <w:pPr>
+              <w:pStyle w:val="Normal1"/>
+              <w:spacing w:after="0"/>
+              <w:rPr>
+                <w:rFonts w:cstheme="minorHAnsi"/>
+              </w:rPr>
+            </w:pPr>
+            <w:r>
+              <w:rPr>
+                <w:rFonts w:cstheme="minorHAnsi"/>
+              </w:rPr>
+              <w:t>Configuration Items List</w:t>
+            </w:r>
+          </w:p>
+        </w:tc>
+        <w:tc>
+          <w:tcPr>
+            <w:tcW w:w="0" w:type="auto"/>
+            <w:vAlign w:val="center"/>
+          </w:tcPr>
+          <w:p>
+            <w:pPr>
+              <w:pStyle w:val="Bullet1"/>
+              <w:numPr>
+                <w:ilvl w:val="0"/>
+                <w:numId w:val="0"/>
+              </w:numPr>
+              <w:spacing w:after="0"/>
+              <w:cnfStyle w:val="000000100000" w:firstRow="0" w:lastRow="0" w:firstColumn="0" w:lastColumn="0" w:oddVBand="0" w:evenVBand="0" w:oddHBand="1" w:evenHBand="0" w:firstRowFirstColumn="0" w:firstRowLastColumn="0" w:lastRowFirstColumn="0" w:lastRowLastColumn="0"/>
+              <w:rPr>
+                <w:rFonts w:cstheme="minorHAnsi"/>
+              </w:rPr>
+            </w:pPr>
+            <w:hyperlink r:id="rId16" w:history="1">
+              <w:r>
+                <w:rPr>
+                  <w:rStyle w:val="Hyperlink"/>
+                  <w:rFonts w:cstheme="minorHAnsi"/>
+                </w:rPr>
+                <w:t>Controlled%20Docs/ShipIT%20CS633%20Term%20Project%20Group%206-CI%20List.docx</w:t>
+              </w:r>
+            </w:hyperlink>
+            <w:r>
+              <w:rPr>
+                <w:rFonts w:cstheme="minorHAnsi"/>
+              </w:rPr>
+              <w:t xml:space="preserve"> </w:t>
+            </w:r>
+          </w:p>
+        </w:tc>
+      </w:tr>
+      <w:tr>
+        <w:tc>
+          <w:tcPr>
+            <w:cnfStyle w:val="001000000000" w:firstRow="0" w:lastRow="0" w:firstColumn="1" w:lastColumn="0" w:oddVBand="0" w:evenVBand="0" w:oddHBand="0" w:evenHBand="0" w:firstRowFirstColumn="0" w:firstRowLastColumn="0" w:lastRowFirstColumn="0" w:lastRowLastColumn="0"/>
+            <w:tcW w:w="0" w:type="auto"/>
+            <w:vAlign w:val="center"/>
+          </w:tcPr>
+          <w:p>
+            <w:pPr>
+              <w:pStyle w:val="Normal1"/>
+              <w:spacing w:after="0"/>
+              <w:rPr>
+                <w:rFonts w:cstheme="minorHAnsi"/>
+                <w:b w:val="0"/>
+              </w:rPr>
+            </w:pPr>
+            <w:r>
+              <w:rPr>
+                <w:rFonts w:cstheme="minorHAnsi"/>
+                <w:b w:val="0"/>
+              </w:rPr>
+              <w:t>6</w:t>
+            </w:r>
+          </w:p>
+        </w:tc>
+        <w:tc>
+          <w:tcPr>
+            <w:cnfStyle w:val="000010000000" w:firstRow="0" w:lastRow="0" w:firstColumn="0" w:lastColumn="0" w:oddVBand="1" w:evenVBand="0" w:oddHBand="0" w:evenHBand="0" w:firstRowFirstColumn="0" w:firstRowLastColumn="0" w:lastRowFirstColumn="0" w:lastRowLastColumn="0"/>
+            <w:tcW w:w="0" w:type="auto"/>
+            <w:vAlign w:val="center"/>
+          </w:tcPr>
+          <w:p>
+            <w:pPr>
+              <w:pStyle w:val="Normal1"/>
+              <w:spacing w:after="0"/>
+              <w:rPr>
+                <w:rFonts w:cstheme="minorHAnsi"/>
+              </w:rPr>
+            </w:pPr>
+            <w:r>
+              <w:rPr>
+                <w:rFonts w:cstheme="minorHAnsi"/>
+              </w:rPr>
+              <w:t>Components Interaction Diagram</w:t>
+            </w:r>
+          </w:p>
+        </w:tc>
+        <w:tc>
+          <w:tcPr>
+            <w:tcW w:w="0" w:type="auto"/>
+            <w:vAlign w:val="center"/>
+          </w:tcPr>
+          <w:p>
+            <w:pPr>
+              <w:pStyle w:val="Bullet1"/>
+              <w:numPr>
+                <w:ilvl w:val="0"/>
+                <w:numId w:val="0"/>
+              </w:numPr>
+              <w:spacing w:after="0"/>
+              <w:cnfStyle w:val="000000000000" w:firstRow="0" w:lastRow="0" w:firstColumn="0" w:lastColumn="0" w:oddVBand="0" w:evenVBand="0" w:oddHBand="0" w:evenHBand="0" w:firstRowFirstColumn="0" w:firstRowLastColumn="0" w:lastRowFirstColumn="0" w:lastRowLastColumn="0"/>
+              <w:rPr>
+                <w:rFonts w:cstheme="minorHAnsi"/>
+              </w:rPr>
+            </w:pPr>
+            <w:hyperlink r:id="rId17" w:history="1">
+              <w:r>
+                <w:rPr>
+                  <w:rStyle w:val="Hyperlink"/>
+                  <w:rFonts w:cstheme="minorHAnsi"/>
+                </w:rPr>
+                <w:t>Controlled%20Docs/ShipIT%20CS633%20Term%20Project%20Group%206-Components%20Interaction.docx</w:t>
+              </w:r>
+            </w:hyperlink>
+            <w:r>
+              <w:rPr>
+                <w:rFonts w:cstheme="minorHAnsi"/>
+              </w:rPr>
+              <w:t xml:space="preserve"> </w:t>
+            </w:r>
+          </w:p>
+        </w:tc>
+      </w:tr>
+      <w:tr>
+        <w:trPr>
+          <w:cnfStyle w:val="000000100000" w:firstRow="0" w:lastRow="0" w:firstColumn="0" w:lastColumn="0" w:oddVBand="0" w:evenVBand="0" w:oddHBand="1" w:evenHBand="0" w:firstRowFirstColumn="0" w:firstRowLastColumn="0" w:lastRowFirstColumn="0" w:lastRowLastColumn="0"/>
+        </w:trPr>
+        <w:tc>
+          <w:tcPr>
+            <w:cnfStyle w:val="001000000000" w:firstRow="0" w:lastRow="0" w:firstColumn="1" w:lastColumn="0" w:oddVBand="0" w:evenVBand="0" w:oddHBand="0" w:evenHBand="0" w:firstRowFirstColumn="0" w:firstRowLastColumn="0" w:lastRowFirstColumn="0" w:lastRowLastColumn="0"/>
+            <w:tcW w:w="0" w:type="auto"/>
+            <w:vAlign w:val="center"/>
+          </w:tcPr>
+          <w:p>
+            <w:pPr>
+              <w:pStyle w:val="Normal1"/>
+              <w:spacing w:after="0"/>
+              <w:rPr>
+                <w:rFonts w:cstheme="minorHAnsi"/>
+                <w:b w:val="0"/>
+              </w:rPr>
+            </w:pPr>
+            <w:r>
+              <w:rPr>
+                <w:rFonts w:cstheme="minorHAnsi"/>
+                <w:b w:val="0"/>
+              </w:rPr>
+              <w:t>7</w:t>
+            </w:r>
+          </w:p>
+        </w:tc>
+        <w:tc>
+          <w:tcPr>
+            <w:cnfStyle w:val="000010000000" w:firstRow="0" w:lastRow="0" w:firstColumn="0" w:lastColumn="0" w:oddVBand="1" w:evenVBand="0" w:oddHBand="0" w:evenHBand="0" w:firstRowFirstColumn="0" w:firstRowLastColumn="0" w:lastRowFirstColumn="0" w:lastRowLastColumn="0"/>
+            <w:tcW w:w="0" w:type="auto"/>
+            <w:vAlign w:val="center"/>
+          </w:tcPr>
+          <w:p>
+            <w:pPr>
+              <w:pStyle w:val="Normal1"/>
+              <w:spacing w:after="0"/>
+              <w:rPr>
+                <w:rFonts w:cstheme="minorHAnsi"/>
+              </w:rPr>
+            </w:pPr>
+            <w:r>
+              <w:rPr>
+                <w:rFonts w:cstheme="minorHAnsi"/>
+              </w:rPr>
+              <w:t>State Transition Diagram</w:t>
+            </w:r>
+          </w:p>
+        </w:tc>
+        <w:tc>
+          <w:tcPr>
+            <w:tcW w:w="0" w:type="auto"/>
+            <w:vAlign w:val="center"/>
+          </w:tcPr>
+          <w:p>
+            <w:pPr>
+              <w:pStyle w:val="Bullet1"/>
+              <w:numPr>
+                <w:ilvl w:val="0"/>
+                <w:numId w:val="0"/>
+              </w:numPr>
+              <w:spacing w:after="0"/>
+              <w:cnfStyle w:val="000000100000" w:firstRow="0" w:lastRow="0" w:firstColumn="0" w:lastColumn="0" w:oddVBand="0" w:evenVBand="0" w:oddHBand="1" w:evenHBand="0" w:firstRowFirstColumn="0" w:firstRowLastColumn="0" w:lastRowFirstColumn="0" w:lastRowLastColumn="0"/>
+              <w:rPr>
+                <w:rFonts w:cstheme="minorHAnsi"/>
+              </w:rPr>
+            </w:pPr>
+            <w:hyperlink r:id="rId18" w:history="1">
+              <w:r>
+                <w:rPr>
+                  <w:rStyle w:val="Hyperlink"/>
+                  <w:rFonts w:cstheme="minorHAnsi"/>
+                </w:rPr>
+                <w:t>Controlled%20Docs/ShipIT%20CS633%20Term%20Project%20Group%206-State%20Transitions.docx</w:t>
+              </w:r>
+            </w:hyperlink>
+            <w:r>
+              <w:rPr>
+                <w:rFonts w:cstheme="minorHAnsi"/>
+              </w:rPr>
+              <w:t xml:space="preserve"> </w:t>
+            </w:r>
+          </w:p>
+        </w:tc>
+      </w:tr>
+      <w:tr>
+        <w:tc>
+          <w:tcPr>
+            <w:cnfStyle w:val="001000000000" w:firstRow="0" w:lastRow="0" w:firstColumn="1" w:lastColumn="0" w:oddVBand="0" w:evenVBand="0" w:oddHBand="0" w:evenHBand="0" w:firstRowFirstColumn="0" w:firstRowLastColumn="0" w:lastRowFirstColumn="0" w:lastRowLastColumn="0"/>
+            <w:tcW w:w="0" w:type="auto"/>
+            <w:vAlign w:val="center"/>
+          </w:tcPr>
+          <w:p>
+            <w:pPr>
+              <w:pStyle w:val="Normal1"/>
+              <w:spacing w:after="0"/>
+              <w:rPr>
+                <w:rFonts w:cstheme="minorHAnsi"/>
+                <w:b w:val="0"/>
+              </w:rPr>
+            </w:pPr>
+            <w:r>
+              <w:rPr>
+                <w:rFonts w:cstheme="minorHAnsi"/>
+                <w:b w:val="0"/>
+              </w:rPr>
+              <w:t>8</w:t>
+            </w:r>
+          </w:p>
+        </w:tc>
+        <w:tc>
+          <w:tcPr>
+            <w:cnfStyle w:val="000010000000" w:firstRow="0" w:lastRow="0" w:firstColumn="0" w:lastColumn="0" w:oddVBand="1" w:evenVBand="0" w:oddHBand="0" w:evenHBand="0" w:firstRowFirstColumn="0" w:firstRowLastColumn="0" w:lastRowFirstColumn="0" w:lastRowLastColumn="0"/>
+            <w:tcW w:w="0" w:type="auto"/>
+            <w:vAlign w:val="center"/>
+          </w:tcPr>
+          <w:p>
+            <w:pPr>
+              <w:pStyle w:val="Normal1"/>
+              <w:spacing w:after="0"/>
+              <w:rPr>
+                <w:rFonts w:cstheme="minorHAnsi"/>
+              </w:rPr>
+            </w:pPr>
+            <w:r>
+              <w:rPr>
+                <w:rFonts w:cstheme="minorHAnsi"/>
+              </w:rPr>
+              <w:t>Wireframes</w:t>
+            </w:r>
+          </w:p>
+        </w:tc>
+        <w:tc>
+          <w:tcPr>
+            <w:tcW w:w="0" w:type="auto"/>
+            <w:vAlign w:val="center"/>
+          </w:tcPr>
+          <w:p>
+            <w:pPr>
+              <w:pStyle w:val="Bullet1"/>
+              <w:numPr>
+                <w:ilvl w:val="0"/>
+                <w:numId w:val="0"/>
+              </w:numPr>
+              <w:spacing w:after="0"/>
+              <w:cnfStyle w:val="000000000000" w:firstRow="0" w:lastRow="0" w:firstColumn="0" w:lastColumn="0" w:oddVBand="0" w:evenVBand="0" w:oddHBand="0" w:evenHBand="0" w:firstRowFirstColumn="0" w:firstRowLastColumn="0" w:lastRowFirstColumn="0" w:lastRowLastColumn="0"/>
+              <w:rPr>
+                <w:rFonts w:cstheme="minorHAnsi"/>
+              </w:rPr>
+            </w:pPr>
+            <w:hyperlink r:id="rId19" w:history="1">
+              <w:r>
+                <w:rPr>
+                  <w:rStyle w:val="Hyperlink"/>
+                  <w:rFonts w:cstheme="minorHAnsi"/>
+                </w:rPr>
+                <w:t>Controlled%20Docs/ShipIT%20CS633%20Term%20Project%20Group%206-Wireframes.docx</w:t>
+              </w:r>
+            </w:hyperlink>
+            <w:r>
+              <w:rPr>
+                <w:rFonts w:cstheme="minorHAnsi"/>
+              </w:rPr>
+              <w:t xml:space="preserve"> </w:t>
+            </w:r>
+          </w:p>
+        </w:tc>
+      </w:tr>
+      <w:tr>
+        <w:trPr>
+          <w:cnfStyle w:val="000000100000" w:firstRow="0" w:lastRow="0" w:firstColumn="0" w:lastColumn="0" w:oddVBand="0" w:evenVBand="0" w:oddHBand="1" w:evenHBand="0" w:firstRowFirstColumn="0" w:firstRowLastColumn="0" w:lastRowFirstColumn="0" w:lastRowLastColumn="0"/>
+        </w:trPr>
+        <w:tc>
+          <w:tcPr>
+            <w:cnfStyle w:val="001000000000" w:firstRow="0" w:lastRow="0" w:firstColumn="1" w:lastColumn="0" w:oddVBand="0" w:evenVBand="0" w:oddHBand="0" w:evenHBand="0" w:firstRowFirstColumn="0" w:firstRowLastColumn="0" w:lastRowFirstColumn="0" w:lastRowLastColumn="0"/>
+            <w:tcW w:w="0" w:type="auto"/>
+            <w:vAlign w:val="center"/>
+          </w:tcPr>
+          <w:p>
+            <w:pPr>
+              <w:pStyle w:val="Normal1"/>
+              <w:spacing w:after="0"/>
+              <w:rPr>
+                <w:rFonts w:cstheme="minorHAnsi"/>
+                <w:b w:val="0"/>
+              </w:rPr>
+            </w:pPr>
+            <w:r>
+              <w:rPr>
+                <w:rFonts w:cstheme="minorHAnsi"/>
+                <w:b w:val="0"/>
+              </w:rPr>
+              <w:t>9</w:t>
+            </w:r>
+          </w:p>
+        </w:tc>
+        <w:tc>
+          <w:tcPr>
+            <w:cnfStyle w:val="000010000000" w:firstRow="0" w:lastRow="0" w:firstColumn="0" w:lastColumn="0" w:oddVBand="1" w:evenVBand="0" w:oddHBand="0" w:evenHBand="0" w:firstRowFirstColumn="0" w:firstRowLastColumn="0" w:lastRowFirstColumn="0" w:lastRowLastColumn="0"/>
+            <w:tcW w:w="0" w:type="auto"/>
+            <w:vAlign w:val="center"/>
+          </w:tcPr>
+          <w:p>
+            <w:pPr>
+              <w:pStyle w:val="Normal1"/>
+              <w:spacing w:after="0"/>
+              <w:rPr>
+                <w:rFonts w:cstheme="minorHAnsi"/>
+              </w:rPr>
+            </w:pPr>
+            <w:r>
+              <w:rPr>
+                <w:rFonts w:cstheme="minorHAnsi"/>
+              </w:rPr>
+              <w:t>Test Cases</w:t>
+            </w:r>
+          </w:p>
+        </w:tc>
+        <w:tc>
+          <w:tcPr>
+            <w:tcW w:w="0" w:type="auto"/>
+            <w:vAlign w:val="center"/>
+          </w:tcPr>
+          <w:p>
+            <w:pPr>
+              <w:pStyle w:val="Bullet1"/>
+              <w:numPr>
+                <w:ilvl w:val="0"/>
+                <w:numId w:val="0"/>
+              </w:numPr>
+              <w:spacing w:after="0"/>
+              <w:cnfStyle w:val="000000100000" w:firstRow="0" w:lastRow="0" w:firstColumn="0" w:lastColumn="0" w:oddVBand="0" w:evenVBand="0" w:oddHBand="1" w:evenHBand="0" w:firstRowFirstColumn="0" w:firstRowLastColumn="0" w:lastRowFirstColumn="0" w:lastRowLastColumn="0"/>
+              <w:rPr>
+                <w:rFonts w:cstheme="minorHAnsi"/>
+              </w:rPr>
+            </w:pPr>
+            <w:hyperlink r:id="rId20" w:history="1">
+              <w:r>
+                <w:rPr>
+                  <w:rStyle w:val="Hyperlink"/>
+                  <w:rFonts w:cstheme="minorHAnsi"/>
+                </w:rPr>
+                <w:t>Controlled%20Docs/ShipIT%20CS633%20Term%20Project%20Group%206-Test%20Case.docx</w:t>
+              </w:r>
+            </w:hyperlink>
+            <w:r>
+              <w:rPr>
+                <w:rFonts w:cstheme="minorHAnsi"/>
+              </w:rPr>
+              <w:t xml:space="preserve"> </w:t>
+            </w:r>
+          </w:p>
+        </w:tc>
+      </w:tr>
+      <w:tr>
+        <w:tc>
+          <w:tcPr>
+            <w:cnfStyle w:val="001000000000" w:firstRow="0" w:lastRow="0" w:firstColumn="1" w:lastColumn="0" w:oddVBand="0" w:evenVBand="0" w:oddHBand="0" w:evenHBand="0" w:firstRowFirstColumn="0" w:firstRowLastColumn="0" w:lastRowFirstColumn="0" w:lastRowLastColumn="0"/>
+            <w:tcW w:w="0" w:type="auto"/>
+            <w:vAlign w:val="center"/>
+          </w:tcPr>
+          <w:p>
+            <w:pPr>
+              <w:pStyle w:val="Normal1"/>
+              <w:spacing w:after="0"/>
+              <w:rPr>
+                <w:rFonts w:cstheme="minorHAnsi"/>
+                <w:b w:val="0"/>
+              </w:rPr>
+            </w:pPr>
+            <w:r>
+              <w:rPr>
+                <w:rFonts w:cstheme="minorHAnsi"/>
+                <w:b w:val="0"/>
+              </w:rPr>
+              <w:t>10</w:t>
+            </w:r>
+          </w:p>
+        </w:tc>
+        <w:tc>
+          <w:tcPr>
+            <w:cnfStyle w:val="000010000000" w:firstRow="0" w:lastRow="0" w:firstColumn="0" w:lastColumn="0" w:oddVBand="1" w:evenVBand="0" w:oddHBand="0" w:evenHBand="0" w:firstRowFirstColumn="0" w:firstRowLastColumn="0" w:lastRowFirstColumn="0" w:lastRowLastColumn="0"/>
+            <w:tcW w:w="0" w:type="auto"/>
+            <w:vAlign w:val="center"/>
+          </w:tcPr>
+          <w:p>
+            <w:pPr>
+              <w:pStyle w:val="Normal1"/>
+              <w:spacing w:after="0"/>
+              <w:rPr>
+                <w:rFonts w:cstheme="minorHAnsi"/>
+              </w:rPr>
+            </w:pPr>
+            <w:r>
+              <w:rPr>
+                <w:rFonts w:cstheme="minorHAnsi"/>
+              </w:rPr>
+              <w:t>Data-driven combinations</w:t>
+            </w:r>
+          </w:p>
+        </w:tc>
+        <w:tc>
+          <w:tcPr>
+            <w:tcW w:w="0" w:type="auto"/>
+            <w:vAlign w:val="center"/>
+          </w:tcPr>
+          <w:p>
+            <w:pPr>
+              <w:pStyle w:val="Bullet1"/>
+              <w:numPr>
+                <w:ilvl w:val="0"/>
+                <w:numId w:val="0"/>
+              </w:numPr>
+              <w:spacing w:after="0"/>
+              <w:cnfStyle w:val="000000000000" w:firstRow="0" w:lastRow="0" w:firstColumn="0" w:lastColumn="0" w:oddVBand="0" w:evenVBand="0" w:oddHBand="0" w:evenHBand="0" w:firstRowFirstColumn="0" w:firstRowLastColumn="0" w:lastRowFirstColumn="0" w:lastRowLastColumn="0"/>
+              <w:rPr>
+                <w:rFonts w:cstheme="minorHAnsi"/>
+              </w:rPr>
+            </w:pPr>
+          </w:p>
+        </w:tc>
+      </w:tr>
+      <w:tr>
+        <w:trPr>
+          <w:cnfStyle w:val="000000100000" w:firstRow="0" w:lastRow="0" w:firstColumn="0" w:lastColumn="0" w:oddVBand="0" w:evenVBand="0" w:oddHBand="1" w:evenHBand="0" w:firstRowFirstColumn="0" w:firstRowLastColumn="0" w:lastRowFirstColumn="0" w:lastRowLastColumn="0"/>
+        </w:trPr>
+        <w:tc>
+          <w:tcPr>
+            <w:cnfStyle w:val="001000000000" w:firstRow="0" w:lastRow="0" w:firstColumn="1" w:lastColumn="0" w:oddVBand="0" w:evenVBand="0" w:oddHBand="0" w:evenHBand="0" w:firstRowFirstColumn="0" w:firstRowLastColumn="0" w:lastRowFirstColumn="0" w:lastRowLastColumn="0"/>
+            <w:tcW w:w="0" w:type="auto"/>
+            <w:vAlign w:val="center"/>
+          </w:tcPr>
+          <w:p>
+            <w:pPr>
+              <w:pStyle w:val="Normal1"/>
+              <w:spacing w:after="0"/>
+              <w:rPr>
+                <w:rFonts w:cstheme="minorHAnsi"/>
+                <w:b w:val="0"/>
+              </w:rPr>
+            </w:pPr>
+            <w:r>
+              <w:rPr>
+                <w:rFonts w:cstheme="minorHAnsi"/>
+                <w:b w:val="0"/>
+              </w:rPr>
+              <w:t>11</w:t>
+            </w:r>
+          </w:p>
+        </w:tc>
+        <w:tc>
+          <w:tcPr>
+            <w:cnfStyle w:val="000010000000" w:firstRow="0" w:lastRow="0" w:firstColumn="0" w:lastColumn="0" w:oddVBand="1" w:evenVBand="0" w:oddHBand="0" w:evenHBand="0" w:firstRowFirstColumn="0" w:firstRowLastColumn="0" w:lastRowFirstColumn="0" w:lastRowLastColumn="0"/>
+            <w:tcW w:w="0" w:type="auto"/>
+            <w:vAlign w:val="center"/>
+          </w:tcPr>
+          <w:p>
+            <w:pPr>
+              <w:pStyle w:val="Normal1"/>
+              <w:spacing w:after="0"/>
+              <w:rPr>
+                <w:rFonts w:cstheme="minorHAnsi"/>
+              </w:rPr>
+            </w:pPr>
+            <w:r>
+              <w:rPr>
+                <w:rFonts w:cstheme="minorHAnsi"/>
+              </w:rPr>
+              <w:t>Report</w:t>
+            </w:r>
+          </w:p>
+        </w:tc>
+        <w:tc>
+          <w:tcPr>
+            <w:tcW w:w="0" w:type="auto"/>
+            <w:vAlign w:val="center"/>
+          </w:tcPr>
+          <w:p>
+            <w:pPr>
+              <w:pStyle w:val="Bullet1"/>
+              <w:numPr>
+                <w:ilvl w:val="0"/>
+                <w:numId w:val="0"/>
+              </w:numPr>
+              <w:spacing w:after="0"/>
+              <w:cnfStyle w:val="000000100000" w:firstRow="0" w:lastRow="0" w:firstColumn="0" w:lastColumn="0" w:oddVBand="0" w:evenVBand="0" w:oddHBand="1" w:evenHBand="0" w:firstRowFirstColumn="0" w:firstRowLastColumn="0" w:lastRowFirstColumn="0" w:lastRowLastColumn="0"/>
+              <w:rPr>
+                <w:rFonts w:cstheme="minorHAnsi"/>
+              </w:rPr>
+            </w:pPr>
+            <w:hyperlink r:id="rId21" w:history="1">
+              <w:r>
+                <w:rPr>
+                  <w:rStyle w:val="Hyperlink"/>
+                  <w:rFonts w:cstheme="minorHAnsi"/>
+                </w:rPr>
+                <w:t>Controlled%20Docs/ShipIT%20CS633%20Term%20Project%20Group%206.docx</w:t>
+              </w:r>
+            </w:hyperlink>
+            <w:r>
+              <w:rPr>
+                <w:rFonts w:cstheme="minorHAnsi"/>
+              </w:rPr>
+              <w:t xml:space="preserve"> </w:t>
+            </w:r>
+          </w:p>
+        </w:tc>
+      </w:tr>
+      <w:tr>
+        <w:tc>
+          <w:tcPr>
+            <w:cnfStyle w:val="001000000000" w:firstRow="0" w:lastRow="0" w:firstColumn="1" w:lastColumn="0" w:oddVBand="0" w:evenVBand="0" w:oddHBand="0" w:evenHBand="0" w:firstRowFirstColumn="0" w:firstRowLastColumn="0" w:lastRowFirstColumn="0" w:lastRowLastColumn="0"/>
+            <w:tcW w:w="0" w:type="auto"/>
+            <w:vAlign w:val="center"/>
+          </w:tcPr>
+          <w:p>
+            <w:pPr>
+              <w:pStyle w:val="Normal1"/>
+              <w:spacing w:after="0"/>
+              <w:rPr>
+                <w:rFonts w:cstheme="minorHAnsi"/>
+                <w:b w:val="0"/>
+              </w:rPr>
+            </w:pPr>
+            <w:r>
+              <w:rPr>
+                <w:rFonts w:cstheme="minorHAnsi"/>
+                <w:b w:val="0"/>
+              </w:rPr>
+              <w:lastRenderedPageBreak/>
+              <w:t>12</w:t>
+            </w:r>
+          </w:p>
+        </w:tc>
+        <w:tc>
+          <w:tcPr>
+            <w:cnfStyle w:val="000010000000" w:firstRow="0" w:lastRow="0" w:firstColumn="0" w:lastColumn="0" w:oddVBand="1" w:evenVBand="0" w:oddHBand="0" w:evenHBand="0" w:firstRowFirstColumn="0" w:firstRowLastColumn="0" w:lastRowFirstColumn="0" w:lastRowLastColumn="0"/>
+            <w:tcW w:w="0" w:type="auto"/>
+            <w:vAlign w:val="center"/>
+          </w:tcPr>
+          <w:p>
+            <w:pPr>
+              <w:pStyle w:val="Normal1"/>
+              <w:spacing w:after="0"/>
+              <w:rPr>
+                <w:rFonts w:cstheme="minorHAnsi"/>
+              </w:rPr>
+            </w:pPr>
+            <w:r>
+              <w:rPr>
+                <w:rFonts w:cstheme="minorHAnsi"/>
+              </w:rPr>
+              <w:t>Project Policy</w:t>
+            </w:r>
+          </w:p>
+        </w:tc>
+        <w:tc>
+          <w:tcPr>
+            <w:tcW w:w="0" w:type="auto"/>
+            <w:vAlign w:val="center"/>
+          </w:tcPr>
+          <w:p>
+            <w:pPr>
+              <w:pStyle w:val="Bullet1"/>
+              <w:numPr>
+                <w:ilvl w:val="0"/>
+                <w:numId w:val="0"/>
+              </w:numPr>
+              <w:spacing w:after="0"/>
+              <w:cnfStyle w:val="000000000000" w:firstRow="0" w:lastRow="0" w:firstColumn="0" w:lastColumn="0" w:oddVBand="0" w:evenVBand="0" w:oddHBand="0" w:evenHBand="0" w:firstRowFirstColumn="0" w:firstRowLastColumn="0" w:lastRowFirstColumn="0" w:lastRowLastColumn="0"/>
+              <w:rPr>
+                <w:rFonts w:cstheme="minorHAnsi"/>
+              </w:rPr>
+            </w:pPr>
+            <w:hyperlink r:id="rId22" w:history="1">
+              <w:r>
+                <w:rPr>
+                  <w:rStyle w:val="Hyperlink"/>
+                  <w:rFonts w:cstheme="minorHAnsi"/>
+                </w:rPr>
+                <w:t>Controlled%20Docs/ShipIT%20CS633%20Term%20Project%20Group%206-Policy.docx</w:t>
+              </w:r>
+            </w:hyperlink>
+            <w:r>
+              <w:rPr>
+                <w:rFonts w:cstheme="minorHAnsi"/>
+              </w:rPr>
+              <w:t xml:space="preserve"> </w:t>
+            </w:r>
+          </w:p>
+        </w:tc>
+      </w:tr>
+      <w:tr>
+        <w:trPr>
+          <w:cnfStyle w:val="000000100000" w:firstRow="0" w:lastRow="0" w:firstColumn="0" w:lastColumn="0" w:oddVBand="0" w:evenVBand="0" w:oddHBand="1" w:evenHBand="0" w:firstRowFirstColumn="0" w:firstRowLastColumn="0" w:lastRowFirstColumn="0" w:lastRowLastColumn="0"/>
+        </w:trPr>
+        <w:tc>
+          <w:tcPr>
+            <w:cnfStyle w:val="001000000000" w:firstRow="0" w:lastRow="0" w:firstColumn="1" w:lastColumn="0" w:oddVBand="0" w:evenVBand="0" w:oddHBand="0" w:evenHBand="0" w:firstRowFirstColumn="0" w:firstRowLastColumn="0" w:lastRowFirstColumn="0" w:lastRowLastColumn="0"/>
+            <w:tcW w:w="0" w:type="auto"/>
+            <w:vAlign w:val="center"/>
+          </w:tcPr>
+          <w:p>
+            <w:pPr>
+              <w:pStyle w:val="Normal1"/>
+              <w:spacing w:after="0"/>
+              <w:rPr>
+                <w:rFonts w:cstheme="minorHAnsi"/>
+                <w:b w:val="0"/>
+              </w:rPr>
+            </w:pPr>
+            <w:r>
+              <w:rPr>
+                <w:rFonts w:cstheme="minorHAnsi"/>
+                <w:b w:val="0"/>
+              </w:rPr>
+              <w:t>13</w:t>
+            </w:r>
+          </w:p>
+        </w:tc>
+        <w:tc>
+          <w:tcPr>
+            <w:cnfStyle w:val="000010000000" w:firstRow="0" w:lastRow="0" w:firstColumn="0" w:lastColumn="0" w:oddVBand="1" w:evenVBand="0" w:oddHBand="0" w:evenHBand="0" w:firstRowFirstColumn="0" w:firstRowLastColumn="0" w:lastRowFirstColumn="0" w:lastRowLastColumn="0"/>
+            <w:tcW w:w="0" w:type="auto"/>
+            <w:vAlign w:val="center"/>
+          </w:tcPr>
+          <w:p>
+            <w:pPr>
+              <w:pStyle w:val="Normal1"/>
+              <w:spacing w:after="0"/>
+              <w:rPr>
+                <w:rFonts w:cstheme="minorHAnsi"/>
+              </w:rPr>
+            </w:pPr>
+            <w:r>
+              <w:rPr>
+                <w:rFonts w:cstheme="minorHAnsi"/>
+              </w:rPr>
+              <w:t>RASCI Chart</w:t>
+            </w:r>
+          </w:p>
+        </w:tc>
+        <w:tc>
+          <w:tcPr>
+            <w:tcW w:w="0" w:type="auto"/>
+            <w:vAlign w:val="center"/>
+          </w:tcPr>
+          <w:p>
+            <w:pPr>
+              <w:pStyle w:val="Bullet1"/>
+              <w:numPr>
+                <w:ilvl w:val="0"/>
+                <w:numId w:val="0"/>
+              </w:numPr>
+              <w:spacing w:after="0"/>
+              <w:cnfStyle w:val="000000100000" w:firstRow="0" w:lastRow="0" w:firstColumn="0" w:lastColumn="0" w:oddVBand="0" w:evenVBand="0" w:oddHBand="1" w:evenHBand="0" w:firstRowFirstColumn="0" w:firstRowLastColumn="0" w:lastRowFirstColumn="0" w:lastRowLastColumn="0"/>
+              <w:rPr>
+                <w:rFonts w:cstheme="minorHAnsi"/>
+              </w:rPr>
+            </w:pPr>
+            <w:hyperlink r:id="rId23" w:history="1">
+              <w:r>
+                <w:rPr>
+                  <w:rStyle w:val="Hyperlink"/>
+                  <w:rFonts w:cstheme="minorHAnsi"/>
+                </w:rPr>
+                <w:t>Controlled%20Docs/ShipIT%20CS633%20Term%20Project%20Group%206-RASCI.docx</w:t>
+              </w:r>
+            </w:hyperlink>
+            <w:r>
+              <w:rPr>
+                <w:rFonts w:cstheme="minorHAnsi"/>
+              </w:rPr>
+              <w:t xml:space="preserve"> </w:t>
+            </w:r>
+          </w:p>
+        </w:tc>
+      </w:tr>
+      <w:bookmarkEnd w:id="0"/>
+    </w:tbl>
+    <w:p>
+      <w:pPr>
+        <w:spacing w:before="100" w:beforeAutospacing="1"/>
+      </w:pPr>
     </w:p>
     <w:sectPr>
-      <w:footerReference w:type="first" r:id="rId12"/>
+      <w:footerReference w:type="first" r:id="rId24"/>
       <w:pgSz w:w="12240" w:h="15840"/>
       <w:pgMar w:top="1440" w:right="1440" w:bottom="1440" w:left="1440" w:header="720" w:footer="720" w:gutter="0"/>
       <w:cols w:space="720"/>
@@ -2572,7 +3793,7 @@
       <w:rPr>
         <w:noProof/>
       </w:rPr>
-      <w:t>1</w:t>
+      <w:t>2</w:t>
     </w:r>
     <w:r>
       <w:fldChar w:fldCharType="end"/>
@@ -2599,7 +3820,7 @@
       <w:rPr>
         <w:noProof/>
       </w:rPr>
-      <w:instrText>2</w:instrText>
+      <w:instrText>3</w:instrText>
     </w:r>
     <w:r>
       <w:rPr>
@@ -2617,7 +3838,7 @@
       <w:rPr>
         <w:noProof/>
       </w:rPr>
-      <w:t>1</w:t>
+      <w:t>2</w:t>
     </w:r>
     <w:r>
       <w:fldChar w:fldCharType="end"/>
@@ -5195,7 +6416,7 @@
 </file>
 
 <file path=customXml/itemProps1.xml><?xml version="1.0" encoding="utf-8"?>
-<ds:datastoreItem xmlns:ds="http://schemas.openxmlformats.org/officeDocument/2006/customXml" ds:itemID="{5B95C9C0-8AD3-4807-AF25-6AEFE95D9B37}">
+<ds:datastoreItem xmlns:ds="http://schemas.openxmlformats.org/officeDocument/2006/customXml" ds:itemID="{4201CAC6-7907-4412-A39C-D3DA2A0CA6FD}">
   <ds:schemaRefs>
     <ds:schemaRef ds:uri="http://schemas.openxmlformats.org/officeDocument/2006/bibliography"/>
   </ds:schemaRefs>

</xml_diff>

<commit_message>
Changes for Week 5
</commit_message>
<xml_diff>
--- a/Controlled Docs/ShipIT CS633 Term Project Group 6-CI List.docx
+++ b/Controlled Docs/ShipIT CS633 Term Project Group 6-CI List.docx
@@ -129,7 +129,13 @@
         <w:rPr>
           <w:b/>
         </w:rPr>
-        <w:t>5.0</w:t>
+        <w:t>6</w:t>
+      </w:r>
+      <w:r>
+        <w:rPr>
+          <w:b/>
+        </w:rPr>
+        <w:t>.0</w:t>
       </w:r>
       <w:r>
         <w:br/>
@@ -478,7 +484,7 @@
               <w:rPr>
                 <w:rFonts w:cstheme="minorHAnsi"/>
               </w:rPr>
-              <w:t>3</w:t>
+              <w:t>4</w:t>
             </w:r>
             <w:r>
               <w:rPr>
@@ -511,7 +517,13 @@
               <w:rPr>
                 <w:rFonts w:cstheme="minorHAnsi"/>
               </w:rPr>
-              <w:t>13</w:t>
+              <w:t>1</w:t>
+            </w:r>
+            <w:r>
+              <w:rPr>
+                <w:rFonts w:cstheme="minorHAnsi"/>
+              </w:rPr>
+              <w:t>9</w:t>
             </w:r>
             <w:r>
               <w:rPr>
@@ -646,7 +658,13 @@
               <w:rPr>
                 <w:rFonts w:cstheme="minorHAnsi"/>
               </w:rPr>
-              <w:t>4.0</w:t>
+              <w:t>5</w:t>
+            </w:r>
+            <w:r>
+              <w:rPr>
+                <w:rFonts w:cstheme="minorHAnsi"/>
+              </w:rPr>
+              <w:t>.0</w:t>
             </w:r>
           </w:p>
         </w:tc>
@@ -679,7 +697,7 @@
               <w:rPr>
                 <w:rFonts w:cstheme="minorHAnsi"/>
               </w:rPr>
-              <w:t>3</w:t>
+              <w:t>9</w:t>
             </w:r>
             <w:r>
               <w:rPr>
@@ -973,7 +991,7 @@
               <w:rPr>
                 <w:rFonts w:cstheme="minorHAnsi"/>
               </w:rPr>
-              <w:t>1.0</w:t>
+              <w:t>2.0</w:t>
             </w:r>
           </w:p>
         </w:tc>
@@ -1000,7 +1018,13 @@
               <w:rPr>
                 <w:rFonts w:cstheme="minorHAnsi"/>
               </w:rPr>
-              <w:t>05-Feb-2017</w:t>
+              <w:t>20</w:t>
+            </w:r>
+            <w:r>
+              <w:rPr>
+                <w:rFonts w:cstheme="minorHAnsi"/>
+              </w:rPr>
+              <w:t>-Feb-2017</w:t>
             </w:r>
           </w:p>
         </w:tc>
@@ -1132,7 +1156,13 @@
               <w:rPr>
                 <w:rFonts w:cstheme="minorHAnsi"/>
               </w:rPr>
-              <w:t>5.0</w:t>
+              <w:t>7</w:t>
+            </w:r>
+            <w:r>
+              <w:rPr>
+                <w:rFonts w:cstheme="minorHAnsi"/>
+              </w:rPr>
+              <w:t>.0</w:t>
             </w:r>
           </w:p>
         </w:tc>
@@ -1159,13 +1189,7 @@
               <w:rPr>
                 <w:rFonts w:cstheme="minorHAnsi"/>
               </w:rPr>
-              <w:t>1</w:t>
-            </w:r>
-            <w:r>
-              <w:rPr>
-                <w:rFonts w:cstheme="minorHAnsi"/>
-              </w:rPr>
-              <w:t>3</w:t>
+              <w:t>20</w:t>
             </w:r>
             <w:r>
               <w:rPr>
@@ -1633,7 +1657,7 @@
               <w:rPr>
                 <w:rFonts w:cstheme="minorHAnsi"/>
               </w:rPr>
-              <w:t>0.3</w:t>
+              <w:t>1.0</w:t>
             </w:r>
           </w:p>
         </w:tc>
@@ -1660,7 +1684,19 @@
               <w:rPr>
                 <w:rFonts w:cstheme="minorHAnsi"/>
               </w:rPr>
-              <w:t>11-Feb-2017</w:t>
+              <w:t>1</w:t>
+            </w:r>
+            <w:r>
+              <w:rPr>
+                <w:rFonts w:cstheme="minorHAnsi"/>
+              </w:rPr>
+              <w:t>9</w:t>
+            </w:r>
+            <w:r>
+              <w:rPr>
+                <w:rFonts w:cstheme="minorHAnsi"/>
+              </w:rPr>
+              <w:t>-Feb-2017</w:t>
             </w:r>
           </w:p>
         </w:tc>
@@ -1931,6 +1967,8 @@
               </w:rPr>
               <w:t>Data-driven combinations</w:t>
             </w:r>
+            <w:bookmarkStart w:id="0" w:name="_GoBack"/>
+            <w:bookmarkEnd w:id="0"/>
           </w:p>
         </w:tc>
         <w:tc>
@@ -2097,7 +2135,7 @@
               <w:rPr>
                 <w:rFonts w:cstheme="minorHAnsi"/>
               </w:rPr>
-              <w:t>3</w:t>
+              <w:t>5</w:t>
             </w:r>
           </w:p>
         </w:tc>
@@ -2124,7 +2162,13 @@
               <w:rPr>
                 <w:rFonts w:cstheme="minorHAnsi"/>
               </w:rPr>
-              <w:t>06-Feb-2017</w:t>
+              <w:t>20</w:t>
+            </w:r>
+            <w:r>
+              <w:rPr>
+                <w:rFonts w:cstheme="minorHAnsi"/>
+              </w:rPr>
+              <w:t>-Feb-2017</w:t>
             </w:r>
           </w:p>
         </w:tc>
@@ -2535,10 +2579,7 @@
       </w:r>
       <w:proofErr w:type="spellEnd"/>
       <w:r>
-        <w:t>/Controlled Docs folder in GIT.</w:t>
-      </w:r>
-      <w:r>
-        <w:t xml:space="preserve">  The following table provides URLs for the documents in GIT.  To access the file, add the value in the table to the following root:  </w:t>
+        <w:t xml:space="preserve">/Controlled Docs folder in GIT.  The following table provides URLs for the documents in GIT.  To access the file, add the value in the table to the following root:  </w:t>
       </w:r>
       <w:r>
         <w:t>https://github.com/calhooligan/ShipIT/blob/master/</w:t>
@@ -2576,7 +2617,6 @@
                 <w:rFonts w:cstheme="minorHAnsi"/>
               </w:rPr>
             </w:pPr>
-            <w:bookmarkStart w:id="0" w:name="_GoBack"/>
             <w:r>
               <w:rPr>
                 <w:rFonts w:cstheme="minorHAnsi"/>
@@ -3714,7 +3754,6 @@
           </w:p>
         </w:tc>
       </w:tr>
-      <w:bookmarkEnd w:id="0"/>
     </w:tbl>
     <w:p>
       <w:pPr>
@@ -6416,7 +6455,7 @@
 </file>
 
 <file path=customXml/itemProps1.xml><?xml version="1.0" encoding="utf-8"?>
-<ds:datastoreItem xmlns:ds="http://schemas.openxmlformats.org/officeDocument/2006/customXml" ds:itemID="{4201CAC6-7907-4412-A39C-D3DA2A0CA6FD}">
+<ds:datastoreItem xmlns:ds="http://schemas.openxmlformats.org/officeDocument/2006/customXml" ds:itemID="{D6700642-3E0F-4902-BDC9-425250222394}">
   <ds:schemaRefs>
     <ds:schemaRef ds:uri="http://schemas.openxmlformats.org/officeDocument/2006/bibliography"/>
   </ds:schemaRefs>

</xml_diff>